<commit_message>
Pr_1 complete Pr_2 complete Pr_3 complete Pr_4 complete Pr_5 complete Pr_6 complete Pr_7 complete Pr_8 complete Pr_9 so-so complete (test 1.6) Curse_work test(4/9) accept
</commit_message>
<xml_diff>
--- a/course_paper/Железняк.docx
+++ b/course_paper/Железняк.docx
@@ -4100,11 +4100,11 @@
         <w:t xml:space="preserve"> </w:t>
       </w:r>
       <w:r>
-        <w:t xml:space="preserve">Визуализатор "Правила" отображает ассоциативные правила в виде списка правил. Этот список представлен таблицей со столбцами: "Номер правила", "Условие", "Следствие", </w:t>
+        <w:t xml:space="preserve">Визуализатор "Правила" отображает ассоциативные правила в виде списка правил. Этот список представлен таблицей со столбцами: </w:t>
       </w:r>
       <w:r>
         <w:lastRenderedPageBreak/>
-        <w:t xml:space="preserve">"Поддержка, %", "Поддержка, Количество", "Достоверность", "Лифт" (Рисунок 2). </w:t>
+        <w:t xml:space="preserve">"Номер правила", "Условие", "Следствие", "Поддержка, %", "Поддержка, Количество", "Достоверность", "Лифт" (Рисунок 2). </w:t>
       </w:r>
     </w:p>
     <w:p>
@@ -4194,10 +4194,13 @@
           <w:ilvl w:val="1"/>
           <w:numId w:val="45"/>
         </w:numPr>
-        <w:ind w:left="1789" w:hanging="360"/>
+        <w:ind w:left="0" w:firstLine="709"/>
       </w:pPr>
       <w:bookmarkStart w:id="12" w:name="_Toc131041714"/>
       <w:bookmarkStart w:id="13" w:name="_Toc135901102"/>
+      <w:r>
+        <w:t xml:space="preserve"> </w:t>
+      </w:r>
       <w:r>
         <w:t>Расчёт поддержки</w:t>
       </w:r>
@@ -4390,6 +4393,7 @@
     <w:p>
       <w:pPr>
         <w:pStyle w:val="Text"/>
+        <w:ind w:firstLine="0"/>
         <w:rPr>
           <w:rFonts w:ascii="Cambria Math" w:eastAsiaTheme="minorEastAsia" w:hAnsi="Cambria Math" w:cs="Cambria Math"/>
           <w:bCs w:val="0"/>
@@ -4507,15 +4511,7 @@
                 <w:color w:val="000000"/>
                 <w:szCs w:val="28"/>
               </w:rPr>
-              <m:t xml:space="preserve">=0,46 </m:t>
-            </m:r>
-            <m:r>
-              <w:rPr>
-                <w:rFonts w:ascii="Cambria Math" w:hAnsi="Cambria Math" w:cs="Cambria Math"/>
-                <w:color w:val="000000"/>
-                <w:szCs w:val="28"/>
-              </w:rPr>
-              <m:t>#</m:t>
+              <m:t>=0,46 #</m:t>
             </m:r>
             <m:d>
               <m:dPr>
@@ -4816,17 +4812,6 @@
           </m:eqArr>
         </m:oMath>
       </m:oMathPara>
-    </w:p>
-    <w:p>
-      <w:pPr>
-        <w:pStyle w:val="Default"/>
-        <w:ind w:firstLine="708"/>
-        <w:rPr>
-          <w:rFonts w:eastAsiaTheme="minorEastAsia"/>
-          <w:sz w:val="28"/>
-          <w:szCs w:val="28"/>
-        </w:rPr>
-      </w:pPr>
     </w:p>
     <w:p>
       <w:pPr>
@@ -5695,9 +5680,6 @@
         <w:t xml:space="preserve">Рисунок </w:t>
       </w:r>
       <w:r>
-        <w:rPr>
-          <w:lang w:val="en-US"/>
-        </w:rPr>
         <w:t>1.</w:t>
       </w:r>
       <w:r>
@@ -5730,7 +5712,6 @@
           <w:rStyle w:val="affa"/>
           <w:i w:val="0"/>
           <w:iCs w:val="0"/>
-          <w:lang w:val="en-US"/>
         </w:rPr>
         <w:lastRenderedPageBreak/>
         <w:t>2.</w:t>
@@ -5740,7 +5721,6 @@
           <w:rStyle w:val="affa"/>
           <w:i w:val="0"/>
           <w:iCs w:val="0"/>
-          <w:lang w:val="en-US"/>
         </w:rPr>
         <w:tab/>
       </w:r>
@@ -5768,7 +5748,6 @@
         <w:pStyle w:val="22"/>
         <w:rPr>
           <w:rFonts w:eastAsiaTheme="minorEastAsia"/>
-          <w:lang w:val="en-US"/>
         </w:rPr>
       </w:pPr>
       <w:bookmarkStart w:id="22" w:name="_Toc135901107"/>
@@ -5903,14 +5882,11 @@
         <w:pStyle w:val="af7"/>
       </w:pPr>
       <w:r>
+        <w:lastRenderedPageBreak/>
         <w:t xml:space="preserve">4) </w:t>
       </w:r>
       <w:r>
-        <w:t xml:space="preserve">в анализе данных распространенной оценкой близости между объектами является метрика, или способ задания расстояния. Выбор </w:t>
-      </w:r>
-      <w:r>
-        <w:lastRenderedPageBreak/>
-        <w:t xml:space="preserve">конкретной метрики зависит от аналитика и конкретной задачи. Наиболее популярные метрики — евклидово расстояние и расстояние Манхэттена. </w:t>
+        <w:t xml:space="preserve">в анализе данных распространенной оценкой близости между объектами является метрика, или способ задания расстояния. Выбор конкретной метрики зависит от аналитика и конкретной задачи. Наиболее популярные метрики — евклидово расстояние и расстояние Манхэттена. </w:t>
       </w:r>
     </w:p>
     <w:p>
@@ -5982,13 +5958,7 @@
                     <w:rPr>
                       <w:rFonts w:ascii="Cambria Math" w:hAnsi="Cambria Math"/>
                     </w:rPr>
-                    <m:t>X,</m:t>
-                  </m:r>
-                  <m:r>
-                    <w:rPr>
-                      <w:rFonts w:ascii="Cambria Math" w:hAnsi="Cambria Math"/>
-                    </w:rPr>
-                    <m:t>Y</m:t>
+                    <m:t>X,Y</m:t>
                   </m:r>
                 </m:e>
               </m:d>
@@ -6212,6 +6182,7 @@
       </w:pPr>
       <w:bookmarkStart w:id="24" w:name="_Toc135901109"/>
       <w:r>
+        <w:lastRenderedPageBreak/>
         <w:t>2.3</w:t>
       </w:r>
       <w:r>
@@ -6286,7 +6257,6 @@
         <w:pStyle w:val="Text"/>
       </w:pPr>
       <w:r>
-        <w:lastRenderedPageBreak/>
         <w:t xml:space="preserve">Шаг 1. Определим число кластеров, на которое требуется разбить исходное множество: k = 2. </w:t>
       </w:r>
     </w:p>
@@ -6301,27 +6271,18 @@
         <w:t>6</w:t>
       </w:r>
       <w:r>
-        <w:rPr>
-          <w:lang w:val="en-US"/>
-        </w:rPr>
         <w:t>,</w:t>
       </w:r>
       <w:r>
         <w:t>32</w:t>
       </w:r>
       <w:r>
-        <w:rPr>
-          <w:lang w:val="en-US"/>
-        </w:rPr>
         <w:t>;</w:t>
       </w:r>
       <w:r>
         <w:t xml:space="preserve"> 1</w:t>
       </w:r>
       <w:r>
-        <w:rPr>
-          <w:lang w:val="en-US"/>
-        </w:rPr>
         <w:t>,</w:t>
       </w:r>
       <w:r>
@@ -6334,27 +6295,18 @@
         <w:t>0</w:t>
       </w:r>
       <w:r>
-        <w:rPr>
-          <w:lang w:val="en-US"/>
-        </w:rPr>
         <w:t>,</w:t>
       </w:r>
       <w:r>
         <w:t>0</w:t>
       </w:r>
       <w:r>
-        <w:rPr>
-          <w:lang w:val="en-US"/>
-        </w:rPr>
         <w:t>;</w:t>
       </w:r>
       <w:r>
         <w:t xml:space="preserve"> 7</w:t>
       </w:r>
       <w:r>
-        <w:rPr>
-          <w:lang w:val="en-US"/>
-        </w:rPr>
         <w:t>,</w:t>
       </w:r>
       <w:r>
@@ -6375,13 +6327,7 @@
         <w:tab/>
       </w:r>
       <w:r>
-        <w:t>3</w:t>
-      </w:r>
-      <w:r>
-        <w:t>, для</w:t>
-      </w:r>
-      <w:r>
-        <w:t xml:space="preserve"> каждой точки определим ближайший к ней центр кластера с помощью евклидова расстояния.</w:t>
+        <w:t>3, для каждой точки определим ближайший к ней центр кластера с помощью евклидова расстояния.</w:t>
       </w:r>
     </w:p>
     <w:p>
@@ -6733,43 +6679,7 @@
         <w:rPr>
           <w:szCs w:val="28"/>
         </w:rPr>
-        <w:t>(табл</w:t>
-      </w:r>
-      <w:r>
-        <w:rPr>
-          <w:szCs w:val="28"/>
-        </w:rPr>
-        <w:t>ица</w:t>
-      </w:r>
-      <w:r>
-        <w:rPr>
-          <w:szCs w:val="28"/>
-        </w:rPr>
-        <w:t xml:space="preserve"> </w:t>
-      </w:r>
-      <w:r>
-        <w:rPr>
-          <w:szCs w:val="28"/>
-        </w:rPr>
-        <w:t>2</w:t>
-      </w:r>
-      <w:r>
-        <w:rPr>
-          <w:szCs w:val="28"/>
-        </w:rPr>
-        <w:t>.</w:t>
-      </w:r>
-      <w:r>
-        <w:rPr>
-          <w:szCs w:val="28"/>
-        </w:rPr>
-        <w:t>1</w:t>
-      </w:r>
-      <w:r>
-        <w:rPr>
-          <w:szCs w:val="28"/>
-        </w:rPr>
-        <w:t>).</w:t>
+        <w:t>(таблица 2.1).</w:t>
       </w:r>
     </w:p>
     <w:p>
@@ -6777,6 +6687,7 @@
         <w:pStyle w:val="affb"/>
       </w:pPr>
       <w:r>
+        <w:lastRenderedPageBreak/>
         <w:t>Таблица</w:t>
       </w:r>
       <w:r>
@@ -6845,6 +6756,9 @@
                 </m:sSubPr>
                 <m:e>
                   <m:r>
+                    <m:rPr>
+                      <m:sty m:val="bi"/>
+                    </m:rPr>
                     <w:rPr>
                       <w:rFonts w:ascii="Cambria Math" w:hAnsi="Cambria Math"/>
                       <w:lang w:eastAsia="ru-RU"/>
@@ -6854,6 +6768,9 @@
                 </m:e>
                 <m:sub>
                   <m:r>
+                    <m:rPr>
+                      <m:sty m:val="bi"/>
+                    </m:rPr>
                     <w:rPr>
                       <w:rFonts w:ascii="Cambria Math" w:hAnsi="Cambria Math"/>
                       <w:lang w:eastAsia="ru-RU"/>
@@ -6895,6 +6812,9 @@
                 </m:sSubPr>
                 <m:e>
                   <m:r>
+                    <m:rPr>
+                      <m:sty m:val="bi"/>
+                    </m:rPr>
                     <w:rPr>
                       <w:rFonts w:ascii="Cambria Math" w:hAnsi="Cambria Math"/>
                       <w:lang w:eastAsia="ru-RU"/>
@@ -6904,6 +6824,9 @@
                 </m:e>
                 <m:sub>
                   <m:r>
+                    <m:rPr>
+                      <m:sty m:val="bi"/>
+                    </m:rPr>
                     <w:rPr>
                       <w:rFonts w:ascii="Cambria Math" w:hAnsi="Cambria Math"/>
                       <w:lang w:eastAsia="ru-RU"/>
@@ -7694,175 +7617,169 @@
       </w:pPr>
       <w:proofErr w:type="spellStart"/>
       <w:r>
+        <w:t>Центроид</w:t>
+      </w:r>
+      <w:proofErr w:type="spellEnd"/>
+      <w:r>
+        <w:t xml:space="preserve"> для кластера 1: [(</w:t>
+      </w:r>
+      <w:r>
+        <w:t>9</w:t>
+      </w:r>
+      <w:r>
+        <w:t xml:space="preserve"> + </w:t>
+      </w:r>
+      <w:r>
+        <w:t>0</w:t>
+      </w:r>
+      <w:r>
+        <w:t xml:space="preserve"> </w:t>
+      </w:r>
+      <w:r>
+        <w:t xml:space="preserve">+ </w:t>
+      </w:r>
+      <w:r>
+        <w:t>7 + 9 + 1 + 9 + 0 + 8 + 3</w:t>
+      </w:r>
+      <w:r>
+        <w:t xml:space="preserve">) / </w:t>
+      </w:r>
+      <w:r>
+        <w:t>9</w:t>
+      </w:r>
+      <w:r>
+        <w:t>, (</w:t>
+      </w:r>
+      <w:r>
+        <w:t xml:space="preserve">6 </w:t>
+      </w:r>
+      <w:r>
+        <w:t xml:space="preserve"> + </w:t>
+      </w:r>
+      <w:r>
+        <w:t>7</w:t>
+      </w:r>
+      <w:r>
+        <w:t xml:space="preserve"> + </w:t>
+      </w:r>
+      <w:r>
+        <w:t>5</w:t>
+      </w:r>
+      <w:r>
+        <w:t xml:space="preserve"> + </w:t>
+      </w:r>
+      <w:r>
+        <w:t>8</w:t>
+      </w:r>
+      <w:r>
+        <w:t xml:space="preserve"> + </w:t>
+      </w:r>
+      <w:r>
+        <w:t>8</w:t>
+      </w:r>
+      <w:r>
+        <w:t xml:space="preserve"> + </w:t>
+      </w:r>
+      <w:r>
+        <w:t>3</w:t>
+      </w:r>
+      <w:r>
+        <w:t xml:space="preserve"> + </w:t>
+      </w:r>
+      <w:r>
+        <w:t>8 + 1 + 7</w:t>
+      </w:r>
+      <w:r>
+        <w:t xml:space="preserve">) / </w:t>
+      </w:r>
+      <w:r>
+        <w:t>6</w:t>
+      </w:r>
+      <w:r>
+        <w:t>] = (</w:t>
+      </w:r>
+      <w:r>
+        <w:t>4</w:t>
+      </w:r>
+      <w:r>
+        <w:t>,6</w:t>
+      </w:r>
+      <w:r>
+        <w:t xml:space="preserve">; </w:t>
+      </w:r>
+      <w:r>
+        <w:t>5,5</w:t>
+      </w:r>
+      <w:r>
+        <w:t xml:space="preserve">). </w:t>
+      </w:r>
+    </w:p>
+    <w:p>
+      <w:pPr>
+        <w:pStyle w:val="af7"/>
+      </w:pPr>
+      <w:proofErr w:type="spellStart"/>
+      <w:r>
+        <w:t>Центроид</w:t>
+      </w:r>
+      <w:proofErr w:type="spellEnd"/>
+      <w:r>
+        <w:t xml:space="preserve"> для кластера 2: [(</w:t>
+      </w:r>
+      <w:r>
+        <w:t>0</w:t>
+      </w:r>
+      <w:r>
+        <w:t xml:space="preserve">) / </w:t>
+      </w:r>
+      <w:r>
+        <w:t>1</w:t>
+      </w:r>
+      <w:r>
+        <w:t>, (</w:t>
+      </w:r>
+      <w:r>
+        <w:t>2</w:t>
+      </w:r>
+      <w:r>
+        <w:t xml:space="preserve">) / </w:t>
+      </w:r>
+      <w:r>
+        <w:t>1</w:t>
+      </w:r>
+      <w:r>
+        <w:t>] = (</w:t>
+      </w:r>
+      <w:r>
+        <w:t>0</w:t>
+      </w:r>
+      <w:r>
+        <w:t xml:space="preserve">; </w:t>
+      </w:r>
+      <w:r>
+        <w:t>2</w:t>
+      </w:r>
+      <w:r>
+        <w:t>).</w:t>
+      </w:r>
+    </w:p>
+    <w:p>
+      <w:pPr>
+        <w:pStyle w:val="af7"/>
+      </w:pPr>
+      <w:r>
+        <w:t>Итоги первой итерации (Рисунок 2.2).</w:t>
+      </w:r>
+    </w:p>
+    <w:p>
+      <w:pPr>
+        <w:pStyle w:val="af4"/>
+      </w:pPr>
+      <w:r>
+        <w:rPr>
+          <w:noProof/>
+        </w:rPr>
         <w:lastRenderedPageBreak/>
-        <w:t>Центроид</w:t>
-      </w:r>
-      <w:proofErr w:type="spellEnd"/>
-      <w:r>
-        <w:t xml:space="preserve"> для кластера 1: [(</w:t>
-      </w:r>
-      <w:r>
-        <w:t>9</w:t>
-      </w:r>
-      <w:r>
-        <w:t xml:space="preserve"> + </w:t>
-      </w:r>
-      <w:r>
-        <w:t>0</w:t>
-      </w:r>
-      <w:r>
-        <w:t xml:space="preserve"> </w:t>
-      </w:r>
-      <w:r>
-        <w:t xml:space="preserve">+ </w:t>
-      </w:r>
-      <w:r>
-        <w:t>7 + 9 + 1 + 9 + 0 + 8 + 3</w:t>
-      </w:r>
-      <w:r>
-        <w:t xml:space="preserve">) / </w:t>
-      </w:r>
-      <w:r>
-        <w:t>9</w:t>
-      </w:r>
-      <w:r>
-        <w:t>, (</w:t>
-      </w:r>
-      <w:r>
-        <w:t xml:space="preserve">6 </w:t>
-      </w:r>
-      <w:r>
-        <w:t xml:space="preserve"> + </w:t>
-      </w:r>
-      <w:r>
-        <w:t>7</w:t>
-      </w:r>
-      <w:r>
-        <w:t xml:space="preserve"> + </w:t>
-      </w:r>
-      <w:r>
-        <w:t>5</w:t>
-      </w:r>
-      <w:r>
-        <w:t xml:space="preserve"> + </w:t>
-      </w:r>
-      <w:r>
-        <w:t>8</w:t>
-      </w:r>
-      <w:r>
-        <w:t xml:space="preserve"> + </w:t>
-      </w:r>
-      <w:r>
-        <w:t>8</w:t>
-      </w:r>
-      <w:r>
-        <w:t xml:space="preserve"> + </w:t>
-      </w:r>
-      <w:r>
-        <w:t>3</w:t>
-      </w:r>
-      <w:r>
-        <w:t xml:space="preserve"> + </w:t>
-      </w:r>
-      <w:r>
-        <w:t>8 + 1 + 7</w:t>
-      </w:r>
-      <w:r>
-        <w:t xml:space="preserve">) / </w:t>
-      </w:r>
-      <w:r>
-        <w:t>6</w:t>
-      </w:r>
-      <w:r>
-        <w:t>] = (</w:t>
-      </w:r>
-      <w:r>
-        <w:t>4</w:t>
-      </w:r>
-      <w:r>
-        <w:t>,6</w:t>
-      </w:r>
-      <w:r>
-        <w:t xml:space="preserve">; </w:t>
-      </w:r>
-      <w:r>
-        <w:t>5,5</w:t>
-      </w:r>
-      <w:r>
-        <w:t xml:space="preserve">). </w:t>
-      </w:r>
-    </w:p>
-    <w:p>
-      <w:pPr>
-        <w:pStyle w:val="af7"/>
-      </w:pPr>
-      <w:proofErr w:type="spellStart"/>
-      <w:r>
-        <w:t>Центроид</w:t>
-      </w:r>
-      <w:proofErr w:type="spellEnd"/>
-      <w:r>
-        <w:t xml:space="preserve"> для кластера 2: [(</w:t>
-      </w:r>
-      <w:r>
-        <w:t>0</w:t>
-      </w:r>
-      <w:r>
-        <w:t xml:space="preserve">) / </w:t>
-      </w:r>
-      <w:r>
-        <w:t>1</w:t>
-      </w:r>
-      <w:r>
-        <w:t>, (</w:t>
-      </w:r>
-      <w:r>
-        <w:t>2</w:t>
-      </w:r>
-      <w:r>
-        <w:t xml:space="preserve">) / </w:t>
-      </w:r>
-      <w:r>
-        <w:t>1</w:t>
-      </w:r>
-      <w:r>
-        <w:t>] = (</w:t>
-      </w:r>
-      <w:r>
-        <w:rPr>
-          <w:lang w:val="en-US"/>
-        </w:rPr>
-        <w:t>0</w:t>
-      </w:r>
-      <w:r>
-        <w:t xml:space="preserve">; </w:t>
-      </w:r>
-      <w:r>
-        <w:rPr>
-          <w:lang w:val="en-US"/>
-        </w:rPr>
-        <w:t>2</w:t>
-      </w:r>
-      <w:r>
-        <w:t>).</w:t>
-      </w:r>
-    </w:p>
-    <w:p>
-      <w:pPr>
-        <w:pStyle w:val="af7"/>
-      </w:pPr>
-      <w:r>
-        <w:t>Итоги первой итерации (Рисунок 2.2).</w:t>
-      </w:r>
-    </w:p>
-    <w:p>
-      <w:pPr>
-        <w:pStyle w:val="af4"/>
-      </w:pPr>
-      <w:r>
-        <w:rPr>
-          <w:noProof/>
-        </w:rPr>
         <w:drawing>
           <wp:inline distT="0" distB="0" distL="0" distR="0" wp14:anchorId="11EC7121" wp14:editId="2A7CB80F">
             <wp:extent cx="6029960" cy="4298950"/>
@@ -7903,9 +7820,6 @@
     <w:p>
       <w:pPr>
         <w:pStyle w:val="af4"/>
-        <w:rPr>
-          <w:lang w:val="en-US"/>
-        </w:rPr>
       </w:pPr>
       <w:r>
         <w:t>Рисунок 2.2 – Итоги первой итерации</w:t>
@@ -7930,10 +7844,7 @@
         <w:pStyle w:val="aff1"/>
       </w:pPr>
       <w:r>
-        <w:t xml:space="preserve">Создадим </w:t>
-      </w:r>
-      <w:r>
-        <w:t xml:space="preserve">алгоритм </w:t>
+        <w:t xml:space="preserve">Создадим алгоритм </w:t>
       </w:r>
       <w:r>
         <w:rPr>
@@ -8007,10 +7918,7 @@
         <w:t>3</w:t>
       </w:r>
       <w:r>
-        <w:t xml:space="preserve"> – </w:t>
-      </w:r>
-      <w:r>
-        <w:t xml:space="preserve">Рисунок </w:t>
+        <w:t xml:space="preserve"> – Рисунок </w:t>
       </w:r>
       <w:r>
         <w:t>2</w:t>
@@ -8262,16 +8170,7 @@
         <w:t>Придумать свою предметную область</w:t>
       </w:r>
       <w:r>
-        <w:t xml:space="preserve"> и реализовать</w:t>
-      </w:r>
-      <w:r>
-        <w:t xml:space="preserve"> алгоритм </w:t>
-      </w:r>
-      <w:r>
-        <w:t>линейной регрессии</w:t>
-      </w:r>
-      <w:r>
-        <w:t xml:space="preserve"> для произвольных данных при помощи евклидовое расстояние.</w:t>
+        <w:t xml:space="preserve"> и реализовать алгоритм линейной регрессии для произвольных данных при помощи евклидовое расстояние.</w:t>
       </w:r>
     </w:p>
     <w:p>
@@ -9732,10 +9631,7 @@
       </w:pPr>
       <w:bookmarkStart w:id="29" w:name="_Toc135901114"/>
       <w:r>
-        <w:t>3</w:t>
-      </w:r>
-      <w:r>
-        <w:t>.</w:t>
+        <w:t>3.</w:t>
       </w:r>
       <w:r>
         <w:t>3</w:t>
@@ -9962,13 +9858,7 @@
                 <w:rPr>
                   <w:rFonts w:ascii="Cambria Math" w:hAnsi="Cambria Math"/>
                 </w:rPr>
-                <m:t>x+</m:t>
-              </m:r>
-              <m:r>
-                <w:rPr>
-                  <w:rFonts w:ascii="Cambria Math" w:hAnsi="Cambria Math"/>
-                </w:rPr>
-                <m:t>e</m:t>
+                <m:t>x+e</m:t>
               </m:r>
               <m:r>
                 <w:rPr>
@@ -10365,19 +10255,7 @@
         <w:rPr>
           <w:rFonts w:ascii="TimesNewRomanPSMT" w:hAnsi="TimesNewRomanPSMT" w:cs="TimesNewRomanPSMT"/>
         </w:rPr>
-        <w:t>Тогда сумму квадратов ошибок по всем наблюдениям можно вычислить</w:t>
-      </w:r>
-      <w:r>
-        <w:rPr>
-          <w:rFonts w:ascii="TimesNewRomanPSMT" w:hAnsi="TimesNewRomanPSMT" w:cs="TimesNewRomanPSMT"/>
-        </w:rPr>
-        <w:t xml:space="preserve"> </w:t>
-      </w:r>
-      <w:r>
-        <w:rPr>
-          <w:rFonts w:ascii="TimesNewRomanPSMT" w:hAnsi="TimesNewRomanPSMT" w:cs="TimesNewRomanPSMT"/>
-        </w:rPr>
-        <w:t>следующим образом:</w:t>
+        <w:t>Тогда сумму квадратов ошибок по всем наблюдениям можно вычислить следующим образом:</w:t>
       </w:r>
     </w:p>
     <w:p>
@@ -10750,13 +10628,7 @@
                                 <w:rPr>
                                   <w:rFonts w:ascii="Cambria Math" w:hAnsi="Cambria Math" w:cs="TimesNewRomanPSMT"/>
                                 </w:rPr>
-                                <m:t>-</m:t>
-                              </m:r>
-                              <m:r>
-                                <w:rPr>
-                                  <w:rFonts w:ascii="Cambria Math" w:hAnsi="Cambria Math" w:cs="TimesNewRomanPSMT"/>
-                                </w:rPr>
-                                <m:t>b</m:t>
+                                <m:t>-b</m:t>
                               </m:r>
                             </m:e>
                             <m:sub>
@@ -11336,13 +11208,7 @@
                                 <w:rPr>
                                   <w:rFonts w:ascii="Cambria Math" w:hAnsi="Cambria Math" w:cs="TimesNewRomanPSMT"/>
                                 </w:rPr>
-                                <m:t>-</m:t>
-                              </m:r>
-                              <m:r>
-                                <w:rPr>
-                                  <w:rFonts w:ascii="Cambria Math" w:hAnsi="Cambria Math" w:cs="TimesNewRomanPSMT"/>
-                                </w:rPr>
-                                <m:t>b</m:t>
+                                <m:t>-b</m:t>
                               </m:r>
                             </m:e>
                             <m:sub>
@@ -11598,13 +11464,7 @@
                                 <w:rPr>
                                   <w:rFonts w:ascii="Cambria Math" w:hAnsi="Cambria Math" w:cs="TimesNewRomanPSMT"/>
                                 </w:rPr>
-                                <m:t>-</m:t>
-                              </m:r>
-                              <m:r>
-                                <w:rPr>
-                                  <w:rFonts w:ascii="Cambria Math" w:hAnsi="Cambria Math" w:cs="TimesNewRomanPSMT"/>
-                                </w:rPr>
-                                <m:t>b</m:t>
+                                <m:t>-b</m:t>
                               </m:r>
                             </m:e>
                             <m:sub>
@@ -11712,8 +11572,6 @@
       </w:r>
       <w:r>
         <w:tab/>
-      </w:r>
-      <w:r>
         <w:t>Ручной расчёт</w:t>
       </w:r>
       <w:bookmarkEnd w:id="30"/>
@@ -12069,6 +11927,7 @@
     <w:p>
       <w:pPr>
         <w:pStyle w:val="af7"/>
+        <w:ind w:firstLine="0"/>
         <w:rPr>
           <w:rFonts w:eastAsia="Times New Roman"/>
         </w:rPr>
@@ -12170,13 +12029,7 @@
                 <w:rPr>
                   <w:rFonts w:ascii="Cambria Math" w:hAnsi="Cambria Math"/>
                 </w:rPr>
-                <m:t>=11200</m:t>
-              </m:r>
-              <m:r>
-                <w:rPr>
-                  <w:rFonts w:ascii="Cambria Math" w:hAnsi="Cambria Math"/>
-                </w:rPr>
-                <m:t xml:space="preserve"> #</m:t>
+                <m:t>=11200 #</m:t>
               </m:r>
               <m:d>
                 <m:dPr>
@@ -12289,13 +12142,7 @@
                 <w:rPr>
                   <w:rFonts w:ascii="Cambria Math" w:hAnsi="Cambria Math"/>
                 </w:rPr>
-                <m:t>= 149300</m:t>
-              </m:r>
-              <m:r>
-                <w:rPr>
-                  <w:rFonts w:ascii="Cambria Math" w:hAnsi="Cambria Math"/>
-                </w:rPr>
-                <m:t>#</m:t>
+                <m:t>= 149300#</m:t>
               </m:r>
               <m:d>
                 <m:dPr>
@@ -12443,19 +12290,7 @@
                   <w:rPr>
                     <w:rFonts w:ascii="Cambria Math" w:hAnsi="Cambria Math"/>
                   </w:rPr>
-                  <m:t xml:space="preserve">11200 </m:t>
-                </m:r>
-                <m:r>
-                  <w:rPr>
-                    <w:rFonts w:ascii="Cambria Math" w:hAnsi="Cambria Math"/>
-                  </w:rPr>
-                  <m:t>–</m:t>
-                </m:r>
-                <m:r>
-                  <w:rPr>
-                    <w:rFonts w:ascii="Cambria Math" w:hAnsi="Cambria Math"/>
-                  </w:rPr>
-                  <m:t xml:space="preserve"> 144 </m:t>
+                  <m:t xml:space="preserve">11200 – 144 </m:t>
                 </m:r>
                 <m:sSub>
                   <m:sSubPr>
@@ -12497,19 +12332,7 @@
               <w:rPr>
                 <w:rFonts w:ascii="Cambria Math" w:hAnsi="Cambria Math"/>
               </w:rPr>
-              <m:t xml:space="preserve"> = 1120 </m:t>
-            </m:r>
-            <m:r>
-              <w:rPr>
-                <w:rFonts w:ascii="Cambria Math" w:hAnsi="Cambria Math"/>
-              </w:rPr>
-              <m:t>–</m:t>
-            </m:r>
-            <m:r>
-              <w:rPr>
-                <w:rFonts w:ascii="Cambria Math" w:hAnsi="Cambria Math"/>
-              </w:rPr>
-              <m:t xml:space="preserve"> 14,4 </m:t>
+              <m:t xml:space="preserve"> = 1120 – 14,4 </m:t>
             </m:r>
             <m:sSub>
               <m:sSubPr>
@@ -12620,13 +12443,7 @@
         <w:rPr>
           <w:rFonts w:eastAsiaTheme="minorEastAsia"/>
         </w:rPr>
-        <w:t>Подставим в</w:t>
-      </w:r>
-      <w:r>
-        <w:rPr>
-          <w:rFonts w:eastAsiaTheme="minorEastAsia"/>
-        </w:rPr>
-        <w:t xml:space="preserve"> формулу (</w:t>
+        <w:t>Подставим в формулу (</w:t>
       </w:r>
       <w:r>
         <w:rPr>
@@ -12671,13 +12488,7 @@
           <w:rPr>
             <w:rFonts w:ascii="Cambria Math" w:eastAsiaTheme="minorEastAsia" w:hAnsi="Cambria Math"/>
           </w:rPr>
-          <m:t xml:space="preserve">= </m:t>
-        </m:r>
-        <m:r>
-          <w:rPr>
-            <w:rFonts w:ascii="Cambria Math" w:eastAsiaTheme="minorEastAsia" w:hAnsi="Cambria Math"/>
-          </w:rPr>
-          <m:t xml:space="preserve">1120 - 14,4 </m:t>
+          <m:t xml:space="preserve">= 1120 - 14,4 </m:t>
         </m:r>
         <m:sSub>
           <m:sSubPr>
@@ -13010,13 +12821,7 @@
             <w:rPr>
               <w:rFonts w:ascii="Cambria Math" w:eastAsiaTheme="minorEastAsia" w:hAnsi="Cambria Math"/>
             </w:rPr>
-            <m:t xml:space="preserve"> = -145,3883</m:t>
-          </m:r>
-          <m:r>
-            <w:rPr>
-              <w:rFonts w:ascii="Cambria Math" w:eastAsiaTheme="minorEastAsia" w:hAnsi="Cambria Math"/>
-            </w:rPr>
-            <m:t>4</m:t>
+            <m:t xml:space="preserve"> = -145,38834</m:t>
           </m:r>
         </m:oMath>
       </m:oMathPara>
@@ -13166,13 +12971,7 @@
           <w:rPr>
             <w:rFonts w:ascii="Cambria Math" w:eastAsiaTheme="minorEastAsia" w:hAnsi="Cambria Math"/>
           </w:rPr>
-          <m:t>=</m:t>
-        </m:r>
-        <m:r>
-          <w:rPr>
-            <w:rFonts w:ascii="Cambria Math" w:eastAsiaTheme="minorEastAsia" w:hAnsi="Cambria Math"/>
-          </w:rPr>
-          <m:t xml:space="preserve">1120 - 14,4 </m:t>
+          <m:t xml:space="preserve">=1120 - 14,4 </m:t>
         </m:r>
         <m:sSub>
           <m:sSubPr>
@@ -13290,16 +13089,7 @@
             <w:rPr>
               <w:rFonts w:ascii="Cambria Math" w:hAnsi="Cambria Math"/>
             </w:rPr>
-            <m:t>3213,5</m:t>
-          </m:r>
-          <m:r>
-            <m:rPr>
-              <m:sty m:val="p"/>
-            </m:rPr>
-            <w:rPr>
-              <w:rFonts w:ascii="Cambria Math" w:hAnsi="Cambria Math"/>
-            </w:rPr>
-            <m:t>8</m:t>
+            <m:t>3213,58</m:t>
           </m:r>
         </m:oMath>
       </m:oMathPara>
@@ -13345,19 +13135,7 @@
             <w:rPr>
               <w:rFonts w:ascii="Cambria Math" w:hAnsi="Cambria Math"/>
             </w:rPr>
-            <m:t xml:space="preserve">= </m:t>
-          </m:r>
-          <m:r>
-            <w:rPr>
-              <w:rFonts w:ascii="Cambria Math" w:hAnsi="Cambria Math"/>
-            </w:rPr>
-            <m:t>-145,38</m:t>
-          </m:r>
-          <m:r>
-            <w:rPr>
-              <w:rFonts w:ascii="Cambria Math" w:hAnsi="Cambria Math"/>
-            </w:rPr>
-            <m:t>8</m:t>
+            <m:t>= -145,388</m:t>
           </m:r>
         </m:oMath>
       </m:oMathPara>
@@ -13491,19 +13269,7 @@
             <w:rPr>
               <w:rFonts w:ascii="Cambria Math" w:hAnsi="Cambria Math"/>
             </w:rPr>
-            <m:t>3213</m:t>
-          </m:r>
-          <m:r>
-            <w:rPr>
-              <w:rFonts w:ascii="Cambria Math" w:hAnsi="Cambria Math"/>
-            </w:rPr>
-            <m:t>,</m:t>
-          </m:r>
-          <m:r>
-            <w:rPr>
-              <w:rFonts w:ascii="Cambria Math" w:hAnsi="Cambria Math"/>
-            </w:rPr>
-            <m:t>58 -  145,388</m:t>
+            <m:t>3213,58 -  145,388</m:t>
           </m:r>
           <m:r>
             <w:rPr>
@@ -14307,7 +14073,6 @@
         <m:r>
           <w:rPr>
             <w:rFonts w:ascii="Cambria Math" w:eastAsia="Times New Roman" w:hAnsi="Cambria Math"/>
-            <w:lang w:val="en-US"/>
           </w:rPr>
           <m:t>3.7</m:t>
         </m:r>
@@ -15488,13 +15253,7 @@
           <w:rPr>
             <w:rFonts w:ascii="Cambria Math" w:eastAsiaTheme="minorEastAsia" w:hAnsi="Cambria Math"/>
           </w:rPr>
-          <m:t xml:space="preserve"> (±</m:t>
-        </m:r>
-        <m:r>
-          <w:rPr>
-            <w:rFonts w:ascii="Cambria Math" w:eastAsiaTheme="minorEastAsia" w:hAnsi="Cambria Math"/>
-          </w:rPr>
-          <m:t>272,4860730</m:t>
+          <m:t xml:space="preserve"> (±272,4860730</m:t>
         </m:r>
       </m:oMath>
       <w:r>
@@ -15507,73 +15266,37 @@
     <w:p>
       <w:pPr>
         <w:pStyle w:val="af7"/>
+      </w:pPr>
+      <w:r>
+        <w:t>Найдем коэффициент корреляции</w:t>
+      </w:r>
+    </w:p>
+    <w:p>
+      <w:pPr>
+        <w:pStyle w:val="af7"/>
         <w:rPr>
           <w:rFonts w:eastAsia="Times New Roman"/>
-          <w:i/>
-        </w:rPr>
-      </w:pPr>
+        </w:rPr>
+      </w:pPr>
+      <w:r>
+        <w:rPr>
+          <w:rFonts w:eastAsia="Times New Roman"/>
+        </w:rPr>
+        <w:t>Еще одной мерой, используемой для количественного описания линейной зависимости между двумя числовыми переменными, является коэффициент корреляции, который определяется следующим образом:</w:t>
+      </w:r>
     </w:p>
     <w:p>
       <w:pPr>
         <w:pStyle w:val="af7"/>
         <w:rPr>
           <w:rFonts w:eastAsia="Times New Roman"/>
-          <w:i/>
         </w:rPr>
       </w:pPr>
     </w:p>
     <w:p>
       <w:pPr>
         <w:pStyle w:val="af7"/>
-        <w:rPr>
-          <w:rFonts w:eastAsia="Times New Roman"/>
-          <w:i/>
-        </w:rPr>
-      </w:pPr>
-    </w:p>
-    <w:p>
-      <w:pPr>
-        <w:pStyle w:val="af7"/>
-        <w:rPr>
-          <w:rFonts w:eastAsia="Times New Roman"/>
-          <w:i/>
-        </w:rPr>
-      </w:pPr>
-    </w:p>
-    <w:p>
-      <w:pPr>
-        <w:pStyle w:val="af7"/>
-      </w:pPr>
-      <w:r>
-        <w:lastRenderedPageBreak/>
-        <w:t>Найдем коэффициент корреляции</w:t>
-      </w:r>
-    </w:p>
-    <w:p>
-      <w:pPr>
-        <w:pStyle w:val="af7"/>
-        <w:rPr>
-          <w:rFonts w:eastAsia="Times New Roman"/>
-        </w:rPr>
-      </w:pPr>
-      <w:r>
-        <w:rPr>
-          <w:rFonts w:eastAsia="Times New Roman"/>
-        </w:rPr>
-        <w:t>Еще одной мерой, используемой для количественного описания линейной зависимости между двумя числовыми переменными, является коэффициент корреляции, который определяется следующим образом:</w:t>
-      </w:r>
-    </w:p>
-    <w:p>
-      <w:pPr>
-        <w:pStyle w:val="af7"/>
-        <w:rPr>
-          <w:rFonts w:eastAsia="Times New Roman"/>
-        </w:rPr>
-      </w:pPr>
-    </w:p>
-    <w:p>
-      <w:pPr>
-        <w:pStyle w:val="af7"/>
+        <w:ind w:firstLine="0"/>
         <w:rPr>
           <w:rFonts w:eastAsia="Times New Roman"/>
         </w:rPr>
@@ -16754,10 +16477,7 @@
         <w:t>.</w:t>
       </w:r>
       <w:r>
-        <w:t xml:space="preserve">2 – </w:t>
-      </w:r>
-      <w:r>
-        <w:t>Рисунок 3</w:t>
+        <w:t>2 – Рисунок 3</w:t>
       </w:r>
       <w:r>
         <w:t>.</w:t>
@@ -16879,10 +16599,7 @@
         <w:t>.</w:t>
       </w:r>
       <w:r>
-        <w:t>2</w:t>
-      </w:r>
-      <w:r>
-        <w:t xml:space="preserve"> – График результат работы алгоритма линейной регрессии</w:t>
+        <w:t>2 – График результат работы алгоритма линейной регрессии</w:t>
       </w:r>
     </w:p>
     <w:p>
@@ -16951,19 +16668,7 @@
         <w:t>3</w:t>
       </w:r>
       <w:r>
-        <w:t xml:space="preserve"> –</w:t>
-      </w:r>
-      <w:r>
-        <w:t xml:space="preserve"> Текстовый</w:t>
-      </w:r>
-      <w:r>
-        <w:t xml:space="preserve"> </w:t>
-      </w:r>
-      <w:r>
-        <w:t>р</w:t>
-      </w:r>
-      <w:r>
-        <w:t>езультат работы алгоритма линейной регрессии</w:t>
+        <w:t xml:space="preserve"> – Текстовый результат работы алгоритма линейной регрессии</w:t>
       </w:r>
     </w:p>
     <w:p>
@@ -17112,6 +16817,9 @@
         <w:pStyle w:val="af4"/>
       </w:pPr>
       <w:r>
+        <w:rPr>
+          <w:noProof/>
+        </w:rPr>
         <w:drawing>
           <wp:inline distT="0" distB="0" distL="0" distR="0" wp14:anchorId="05ECAF8C" wp14:editId="06C6F1F6">
             <wp:extent cx="6029960" cy="4086860"/>
@@ -17154,25 +16862,7 @@
         <w:pStyle w:val="af4"/>
       </w:pPr>
       <w:r>
-        <w:t>Рисунок 3.</w:t>
-      </w:r>
-      <w:r>
-        <w:t>6</w:t>
-      </w:r>
-      <w:r>
-        <w:t xml:space="preserve"> – </w:t>
-      </w:r>
-      <w:r>
-        <w:t>Граф</w:t>
-      </w:r>
-      <w:r>
-        <w:t xml:space="preserve"> результат</w:t>
-      </w:r>
-      <w:r>
-        <w:t>а</w:t>
-      </w:r>
-      <w:r>
-        <w:t xml:space="preserve"> работы алгоритма линейной регрессии</w:t>
+        <w:t>Рисунок 3.6 – Граф результата работы алгоритма линейной регрессии</w:t>
       </w:r>
     </w:p>
     <w:bookmarkEnd w:id="20"/>
@@ -17200,16 +16890,10 @@
       </w:pPr>
       <w:bookmarkStart w:id="35" w:name="_Toc135901117"/>
       <w:r>
-        <w:rPr>
-          <w:lang w:val="en-US"/>
-        </w:rPr>
         <w:lastRenderedPageBreak/>
         <w:t>4.</w:t>
       </w:r>
       <w:r>
-        <w:rPr>
-          <w:lang w:val="en-US"/>
-        </w:rPr>
         <w:tab/>
       </w:r>
       <w:r>
@@ -17259,10 +16943,7 @@
       </w:pPr>
       <w:bookmarkStart w:id="37" w:name="_Toc135901119"/>
       <w:r>
-        <w:t>4</w:t>
-      </w:r>
-      <w:r>
-        <w:t>.2</w:t>
+        <w:t>4.2</w:t>
       </w:r>
       <w:r>
         <w:tab/>
@@ -18011,10 +17692,7 @@
       </w:pPr>
       <w:bookmarkStart w:id="38" w:name="_Toc135901120"/>
       <w:r>
-        <w:t>4</w:t>
-      </w:r>
-      <w:r>
-        <w:t>.3</w:t>
+        <w:t>4.3</w:t>
       </w:r>
       <w:r>
         <w:tab/>
@@ -18166,7 +17844,11 @@
       </w:r>
       <w:proofErr w:type="gramEnd"/>
       <w:r>
-        <w:t xml:space="preserve"> - множество элементов, удовлетворяющих условию, множество всех… таких, что верно…). Апостериорное распределение – условное распределение вероятностей какой-либо случайной величины при некотором условии, рассматриваемое в противоположность ее безусловному или априорному распределению)</w:t>
+        <w:t xml:space="preserve"> - множество элементов, удовлетворяющих условию, множество всех… таких, что верно…). Апостериорное распределение – условное распределение </w:t>
+      </w:r>
+      <w:r>
+        <w:lastRenderedPageBreak/>
+        <w:t>вероятностей какой-либо случайной величины при некотором условии, рассматриваемое в противоположность ее безусловному или априорному распределению)</w:t>
       </w:r>
     </w:p>
     <w:p>
@@ -18174,7 +17856,6 @@
         <w:pStyle w:val="af7"/>
       </w:pPr>
       <w:r>
-        <w:lastRenderedPageBreak/>
         <w:t>Предположим, что объектами классификации являются фрукты, которые описываются их цветом и размером</w:t>
       </w:r>
       <w:proofErr w:type="gramStart"/>
@@ -19019,6 +18700,7 @@
         <w:rPr>
           <w:rFonts w:eastAsiaTheme="minorEastAsia"/>
         </w:rPr>
+        <w:lastRenderedPageBreak/>
         <w:t xml:space="preserve">2. Предположим, что задано m классов </w:t>
       </w:r>
       <m:oMath>
@@ -19036,13 +18718,7 @@
               <w:rPr>
                 <w:rFonts w:ascii="Cambria Math" w:eastAsiaTheme="minorEastAsia" w:hAnsi="Cambria Math" w:cs="Cambria Math"/>
               </w:rPr>
-              <m:t>C={</m:t>
-            </m:r>
-            <m:r>
-              <w:rPr>
-                <w:rFonts w:ascii="Cambria Math" w:eastAsiaTheme="minorEastAsia" w:hAnsi="Cambria Math" w:cs="Cambria Math"/>
-              </w:rPr>
-              <m:t>C</m:t>
+              <m:t>C={C</m:t>
             </m:r>
           </m:e>
           <m:sub>
@@ -19341,13 +19017,7 @@
           <w:rPr>
             <w:rFonts w:ascii="Cambria Math" w:eastAsiaTheme="minorEastAsia" w:hAnsi="Cambria Math" w:cs="Cambria Math"/>
           </w:rPr>
-          <m:t>&gt;</m:t>
-        </m:r>
-        <m:r>
-          <w:rPr>
-            <w:rFonts w:ascii="Cambria Math" w:eastAsiaTheme="minorEastAsia" w:hAnsi="Cambria Math" w:cs="Cambria Math"/>
-          </w:rPr>
-          <m:t>P</m:t>
+          <m:t>&gt;P</m:t>
         </m:r>
         <m:d>
           <m:dPr>
@@ -21191,6 +20861,7 @@
         <w:rPr>
           <w:rFonts w:eastAsiaTheme="minorEastAsia"/>
         </w:rPr>
+        <w:lastRenderedPageBreak/>
         <w:t xml:space="preserve">Атрибут </w:t>
       </w:r>
       <w:r>
@@ -21294,13 +20965,7 @@
                 <w:rPr>
                   <w:rFonts w:ascii="Cambria Math" w:eastAsiaTheme="minorEastAsia" w:hAnsi="Cambria Math"/>
                 </w:rPr>
-                <m:t>)</m:t>
-              </m:r>
-              <m:r>
-                <w:rPr>
-                  <w:rFonts w:ascii="Cambria Math" w:eastAsiaTheme="minorEastAsia" w:hAnsi="Cambria Math"/>
-                </w:rPr>
-                <m:t>=</m:t>
+                <m:t>)=</m:t>
               </m:r>
               <m:f>
                 <m:fPr>
@@ -21515,7 +21180,6 @@
         <w:rPr>
           <w:rFonts w:eastAsiaTheme="minorEastAsia"/>
         </w:rPr>
-        <w:lastRenderedPageBreak/>
         <w:t xml:space="preserve">где </w:t>
       </w:r>
       <w:r>
@@ -22134,14 +21798,7 @@
               <w:rFonts w:ascii="Cambria Math" w:eastAsiaTheme="minorEastAsia" w:hAnsi="Cambria Math"/>
               <w:lang w:val="en-US"/>
             </w:rPr>
-            <m:t>m</m:t>
-          </m:r>
-          <m:r>
-            <w:rPr>
-              <w:rFonts w:ascii="Cambria Math" w:eastAsiaTheme="minorEastAsia" w:hAnsi="Cambria Math"/>
-              <w:lang w:val="en-US"/>
-            </w:rPr>
-            <m:t>=</m:t>
+            <m:t>m=</m:t>
           </m:r>
           <m:f>
             <m:fPr>
@@ -22195,14 +21852,7 @@
                   <w:rFonts w:ascii="Cambria Math" w:eastAsiaTheme="minorEastAsia" w:hAnsi="Cambria Math"/>
                   <w:lang w:val="en-US"/>
                 </w:rPr>
-                <m:t>10+20</m:t>
-              </m:r>
-              <m:r>
-                <w:rPr>
-                  <w:rFonts w:ascii="Cambria Math" w:eastAsiaTheme="minorEastAsia" w:hAnsi="Cambria Math"/>
-                  <w:lang w:val="en-US"/>
-                </w:rPr>
-                <m:t>+15+20+7</m:t>
+                <m:t>10+20+15+20+7</m:t>
               </m:r>
             </m:e>
           </m:d>
@@ -22336,13 +21986,7 @@
                         <w:rPr>
                           <w:rFonts w:ascii="Cambria Math" w:eastAsiaTheme="minorEastAsia" w:hAnsi="Cambria Math" w:cs="Cambria Math"/>
                         </w:rPr>
-                        <m:t>1</m:t>
-                      </m:r>
-                      <m:r>
-                        <w:rPr>
-                          <w:rFonts w:ascii="Cambria Math" w:eastAsiaTheme="minorEastAsia" w:hAnsi="Cambria Math" w:cs="Cambria Math"/>
-                        </w:rPr>
-                        <m:t>0-</m:t>
+                        <m:t>10-</m:t>
                       </m:r>
                       <m:r>
                         <w:rPr>
@@ -22393,13 +22037,7 @@
                         <w:rPr>
                           <w:rFonts w:ascii="Cambria Math" w:eastAsiaTheme="minorEastAsia" w:hAnsi="Cambria Math" w:cs="Cambria Math"/>
                         </w:rPr>
-                        <m:t>2</m:t>
-                      </m:r>
-                      <m:r>
-                        <w:rPr>
-                          <w:rFonts w:ascii="Cambria Math" w:eastAsiaTheme="minorEastAsia" w:hAnsi="Cambria Math" w:cs="Cambria Math"/>
-                        </w:rPr>
-                        <m:t>0-</m:t>
+                        <m:t>20-</m:t>
                       </m:r>
                       <m:r>
                         <w:rPr>
@@ -22450,13 +22088,7 @@
                         <w:rPr>
                           <w:rFonts w:ascii="Cambria Math" w:eastAsiaTheme="minorEastAsia" w:hAnsi="Cambria Math" w:cs="Cambria Math"/>
                         </w:rPr>
-                        <m:t>15</m:t>
-                      </m:r>
-                      <m:r>
-                        <w:rPr>
-                          <w:rFonts w:ascii="Cambria Math" w:eastAsiaTheme="minorEastAsia" w:hAnsi="Cambria Math" w:cs="Cambria Math"/>
-                        </w:rPr>
-                        <m:t>-</m:t>
+                        <m:t>15-</m:t>
                       </m:r>
                       <m:r>
                         <w:rPr>
@@ -22507,13 +22139,7 @@
                         <w:rPr>
                           <w:rFonts w:ascii="Cambria Math" w:eastAsiaTheme="minorEastAsia" w:hAnsi="Cambria Math" w:cs="Cambria Math"/>
                         </w:rPr>
-                        <m:t>20</m:t>
-                      </m:r>
-                      <m:r>
-                        <w:rPr>
-                          <w:rFonts w:ascii="Cambria Math" w:eastAsiaTheme="minorEastAsia" w:hAnsi="Cambria Math" w:cs="Cambria Math"/>
-                        </w:rPr>
-                        <m:t>-</m:t>
+                        <m:t>20-</m:t>
                       </m:r>
                       <m:r>
                         <w:rPr>
@@ -22564,13 +22190,7 @@
                         <w:rPr>
                           <w:rFonts w:ascii="Cambria Math" w:eastAsiaTheme="minorEastAsia" w:hAnsi="Cambria Math" w:cs="Cambria Math"/>
                         </w:rPr>
-                        <m:t>7</m:t>
-                      </m:r>
-                      <m:r>
-                        <w:rPr>
-                          <w:rFonts w:ascii="Cambria Math" w:eastAsiaTheme="minorEastAsia" w:hAnsi="Cambria Math" w:cs="Cambria Math"/>
-                        </w:rPr>
-                        <m:t>-</m:t>
+                        <m:t>7-</m:t>
                       </m:r>
                       <m:r>
                         <w:rPr>
@@ -22597,25 +22217,7 @@
             <w:rPr>
               <w:rFonts w:ascii="Cambria Math" w:eastAsiaTheme="minorEastAsia" w:hAnsi="Cambria Math" w:cs="Cambria Math"/>
             </w:rPr>
-            <m:t>=</m:t>
-          </m:r>
-          <m:r>
-            <w:rPr>
-              <w:rFonts w:ascii="Cambria Math" w:eastAsiaTheme="minorEastAsia" w:hAnsi="Cambria Math" w:cs="Cambria Math"/>
-            </w:rPr>
-            <m:t>34</m:t>
-          </m:r>
-          <m:r>
-            <w:rPr>
-              <w:rFonts w:ascii="Cambria Math" w:eastAsiaTheme="minorEastAsia" w:hAnsi="Cambria Math" w:cs="Cambria Math"/>
-            </w:rPr>
-            <m:t>,</m:t>
-          </m:r>
-          <m:r>
-            <w:rPr>
-              <w:rFonts w:ascii="Cambria Math" w:eastAsiaTheme="minorEastAsia" w:hAnsi="Cambria Math" w:cs="Cambria Math"/>
-            </w:rPr>
-            <m:t>4</m:t>
+            <m:t>=34,4</m:t>
           </m:r>
         </m:oMath>
       </m:oMathPara>
@@ -22641,19 +22243,7 @@
         <w:rPr>
           <w:rFonts w:eastAsiaTheme="minorEastAsia"/>
         </w:rPr>
-        <w:t xml:space="preserve">Если класс </w:t>
-      </w:r>
-      <w:r>
-        <w:rPr>
-          <w:rFonts w:eastAsiaTheme="minorEastAsia"/>
-        </w:rPr>
-        <w:t>божья коровка</w:t>
-      </w:r>
-      <w:r>
-        <w:rPr>
-          <w:rFonts w:eastAsiaTheme="minorEastAsia"/>
-        </w:rPr>
-        <w:t>, то:</w:t>
+        <w:t>Если класс божья коровка, то:</w:t>
       </w:r>
     </w:p>
     <w:p>
@@ -22671,14 +22261,7 @@
               <w:rFonts w:ascii="Cambria Math" w:eastAsiaTheme="minorEastAsia" w:hAnsi="Cambria Math"/>
               <w:lang w:val="en-US"/>
             </w:rPr>
-            <m:t>m</m:t>
-          </m:r>
-          <m:r>
-            <w:rPr>
-              <w:rFonts w:ascii="Cambria Math" w:eastAsiaTheme="minorEastAsia" w:hAnsi="Cambria Math"/>
-              <w:lang w:val="en-US"/>
-            </w:rPr>
-            <m:t>=</m:t>
+            <m:t>m=</m:t>
           </m:r>
           <m:f>
             <m:fPr>
@@ -22732,63 +22315,7 @@
                   <w:rFonts w:ascii="Cambria Math" w:eastAsiaTheme="minorEastAsia" w:hAnsi="Cambria Math"/>
                   <w:lang w:val="en-US"/>
                 </w:rPr>
-                <m:t>20</m:t>
-              </m:r>
-              <m:r>
-                <w:rPr>
-                  <w:rFonts w:ascii="Cambria Math" w:eastAsiaTheme="minorEastAsia" w:hAnsi="Cambria Math"/>
-                  <w:lang w:val="en-US"/>
-                </w:rPr>
-                <m:t>+2</m:t>
-              </m:r>
-              <m:r>
-                <w:rPr>
-                  <w:rFonts w:ascii="Cambria Math" w:eastAsiaTheme="minorEastAsia" w:hAnsi="Cambria Math"/>
-                  <w:lang w:val="en-US"/>
-                </w:rPr>
-                <m:t>5</m:t>
-              </m:r>
-              <m:r>
-                <w:rPr>
-                  <w:rFonts w:ascii="Cambria Math" w:eastAsiaTheme="minorEastAsia" w:hAnsi="Cambria Math"/>
-                  <w:lang w:val="en-US"/>
-                </w:rPr>
-                <m:t>+</m:t>
-              </m:r>
-              <m:r>
-                <w:rPr>
-                  <w:rFonts w:ascii="Cambria Math" w:eastAsiaTheme="minorEastAsia" w:hAnsi="Cambria Math"/>
-                  <w:lang w:val="en-US"/>
-                </w:rPr>
-                <m:t>40</m:t>
-              </m:r>
-              <m:r>
-                <w:rPr>
-                  <w:rFonts w:ascii="Cambria Math" w:eastAsiaTheme="minorEastAsia" w:hAnsi="Cambria Math"/>
-                  <w:lang w:val="en-US"/>
-                </w:rPr>
-                <m:t>+</m:t>
-              </m:r>
-              <m:r>
-                <w:rPr>
-                  <w:rFonts w:ascii="Cambria Math" w:eastAsiaTheme="minorEastAsia" w:hAnsi="Cambria Math"/>
-                  <w:lang w:val="en-US"/>
-                </w:rPr>
-                <m:t>30</m:t>
-              </m:r>
-              <m:r>
-                <w:rPr>
-                  <w:rFonts w:ascii="Cambria Math" w:eastAsiaTheme="minorEastAsia" w:hAnsi="Cambria Math"/>
-                  <w:lang w:val="en-US"/>
-                </w:rPr>
-                <m:t>+</m:t>
-              </m:r>
-              <m:r>
-                <w:rPr>
-                  <w:rFonts w:ascii="Cambria Math" w:eastAsiaTheme="minorEastAsia" w:hAnsi="Cambria Math"/>
-                  <w:lang w:val="en-US"/>
-                </w:rPr>
-                <m:t>40</m:t>
+                <m:t>20+25+40+30+40</m:t>
               </m:r>
             </m:e>
           </m:d>
@@ -22797,14 +22324,7 @@
               <w:rFonts w:ascii="Cambria Math" w:eastAsiaTheme="minorEastAsia" w:hAnsi="Cambria Math"/>
               <w:lang w:val="en-US"/>
             </w:rPr>
-            <m:t>=</m:t>
-          </m:r>
-          <m:r>
-            <w:rPr>
-              <w:rFonts w:ascii="Cambria Math" w:eastAsiaTheme="minorEastAsia" w:hAnsi="Cambria Math"/>
-              <w:lang w:val="en-US"/>
-            </w:rPr>
-            <m:t>31</m:t>
+            <m:t>=31</m:t>
           </m:r>
         </m:oMath>
       </m:oMathPara>
@@ -22929,13 +22449,7 @@
                         <w:rPr>
                           <w:rFonts w:ascii="Cambria Math" w:eastAsiaTheme="minorEastAsia" w:hAnsi="Cambria Math" w:cs="Cambria Math"/>
                         </w:rPr>
-                        <m:t>2</m:t>
-                      </m:r>
-                      <m:r>
-                        <w:rPr>
-                          <w:rFonts w:ascii="Cambria Math" w:eastAsiaTheme="minorEastAsia" w:hAnsi="Cambria Math" w:cs="Cambria Math"/>
-                        </w:rPr>
-                        <m:t>0-</m:t>
+                        <m:t>20-</m:t>
                       </m:r>
                       <m:r>
                         <w:rPr>
@@ -22986,19 +22500,7 @@
                         <w:rPr>
                           <w:rFonts w:ascii="Cambria Math" w:eastAsiaTheme="minorEastAsia" w:hAnsi="Cambria Math" w:cs="Cambria Math"/>
                         </w:rPr>
-                        <m:t>2</m:t>
-                      </m:r>
-                      <m:r>
-                        <w:rPr>
-                          <w:rFonts w:ascii="Cambria Math" w:eastAsiaTheme="minorEastAsia" w:hAnsi="Cambria Math" w:cs="Cambria Math"/>
-                        </w:rPr>
-                        <m:t>5</m:t>
-                      </m:r>
-                      <m:r>
-                        <w:rPr>
-                          <w:rFonts w:ascii="Cambria Math" w:eastAsiaTheme="minorEastAsia" w:hAnsi="Cambria Math" w:cs="Cambria Math"/>
-                        </w:rPr>
-                        <m:t>-</m:t>
+                        <m:t>25-</m:t>
                       </m:r>
                       <m:r>
                         <w:rPr>
@@ -23049,13 +22551,7 @@
                         <w:rPr>
                           <w:rFonts w:ascii="Cambria Math" w:eastAsiaTheme="minorEastAsia" w:hAnsi="Cambria Math" w:cs="Cambria Math"/>
                         </w:rPr>
-                        <m:t>40</m:t>
-                      </m:r>
-                      <m:r>
-                        <w:rPr>
-                          <w:rFonts w:ascii="Cambria Math" w:eastAsiaTheme="minorEastAsia" w:hAnsi="Cambria Math" w:cs="Cambria Math"/>
-                        </w:rPr>
-                        <m:t>-</m:t>
+                        <m:t>40-</m:t>
                       </m:r>
                       <m:r>
                         <w:rPr>
@@ -23106,13 +22602,7 @@
                         <w:rPr>
                           <w:rFonts w:ascii="Cambria Math" w:eastAsiaTheme="minorEastAsia" w:hAnsi="Cambria Math" w:cs="Cambria Math"/>
                         </w:rPr>
-                        <m:t>3</m:t>
-                      </m:r>
-                      <m:r>
-                        <w:rPr>
-                          <w:rFonts w:ascii="Cambria Math" w:eastAsiaTheme="minorEastAsia" w:hAnsi="Cambria Math" w:cs="Cambria Math"/>
-                        </w:rPr>
-                        <m:t>0-</m:t>
+                        <m:t>30-</m:t>
                       </m:r>
                       <m:r>
                         <w:rPr>
@@ -23163,13 +22653,7 @@
                         <w:rPr>
                           <w:rFonts w:ascii="Cambria Math" w:eastAsiaTheme="minorEastAsia" w:hAnsi="Cambria Math" w:cs="Cambria Math"/>
                         </w:rPr>
-                        <m:t>40</m:t>
-                      </m:r>
-                      <m:r>
-                        <w:rPr>
-                          <w:rFonts w:ascii="Cambria Math" w:eastAsiaTheme="minorEastAsia" w:hAnsi="Cambria Math" w:cs="Cambria Math"/>
-                        </w:rPr>
-                        <m:t>-</m:t>
+                        <m:t>40-</m:t>
                       </m:r>
                       <m:r>
                         <w:rPr>
@@ -23196,13 +22680,7 @@
             <w:rPr>
               <w:rFonts w:ascii="Cambria Math" w:eastAsiaTheme="minorEastAsia" w:hAnsi="Cambria Math" w:cs="Cambria Math"/>
             </w:rPr>
-            <m:t>=</m:t>
-          </m:r>
-          <m:r>
-            <w:rPr>
-              <w:rFonts w:ascii="Cambria Math" w:eastAsiaTheme="minorEastAsia" w:hAnsi="Cambria Math" w:cs="Cambria Math"/>
-            </w:rPr>
-            <m:t>80</m:t>
+            <m:t>=80</m:t>
           </m:r>
         </m:oMath>
       </m:oMathPara>
@@ -23241,6 +22719,7 @@
         <w:rPr>
           <w:rFonts w:eastAsiaTheme="minorEastAsia"/>
         </w:rPr>
+        <w:lastRenderedPageBreak/>
         <w:t>Если класс гусеница, то:</w:t>
       </w:r>
     </w:p>
@@ -23259,14 +22738,7 @@
               <w:rFonts w:ascii="Cambria Math" w:eastAsiaTheme="minorEastAsia" w:hAnsi="Cambria Math"/>
               <w:lang w:val="en-US"/>
             </w:rPr>
-            <m:t>m</m:t>
-          </m:r>
-          <m:r>
-            <w:rPr>
-              <w:rFonts w:ascii="Cambria Math" w:eastAsiaTheme="minorEastAsia" w:hAnsi="Cambria Math"/>
-              <w:lang w:val="en-US"/>
-            </w:rPr>
-            <m:t>=</m:t>
+            <m:t>m=</m:t>
           </m:r>
           <m:f>
             <m:fPr>
@@ -23320,70 +22792,7 @@
                   <w:rFonts w:ascii="Cambria Math" w:eastAsiaTheme="minorEastAsia" w:hAnsi="Cambria Math"/>
                   <w:lang w:val="en-US"/>
                 </w:rPr>
-                <m:t>60</m:t>
-              </m:r>
-              <m:r>
-                <w:rPr>
-                  <w:rFonts w:ascii="Cambria Math" w:eastAsiaTheme="minorEastAsia" w:hAnsi="Cambria Math"/>
-                  <w:lang w:val="en-US"/>
-                </w:rPr>
-                <m:t>+</m:t>
-              </m:r>
-              <m:r>
-                <w:rPr>
-                  <w:rFonts w:ascii="Cambria Math" w:eastAsiaTheme="minorEastAsia" w:hAnsi="Cambria Math"/>
-                  <w:lang w:val="en-US"/>
-                </w:rPr>
-                <m:t>5</m:t>
-              </m:r>
-              <m:r>
-                <w:rPr>
-                  <w:rFonts w:ascii="Cambria Math" w:eastAsiaTheme="minorEastAsia" w:hAnsi="Cambria Math"/>
-                  <w:lang w:val="en-US"/>
-                </w:rPr>
-                <m:t>0</m:t>
-              </m:r>
-              <m:r>
-                <w:rPr>
-                  <w:rFonts w:ascii="Cambria Math" w:eastAsiaTheme="minorEastAsia" w:hAnsi="Cambria Math"/>
-                  <w:lang w:val="en-US"/>
-                </w:rPr>
-                <m:t>+</m:t>
-              </m:r>
-              <m:r>
-                <w:rPr>
-                  <w:rFonts w:ascii="Cambria Math" w:eastAsiaTheme="minorEastAsia" w:hAnsi="Cambria Math"/>
-                  <w:lang w:val="en-US"/>
-                </w:rPr>
-                <m:t>70</m:t>
-              </m:r>
-              <m:r>
-                <w:rPr>
-                  <w:rFonts w:ascii="Cambria Math" w:eastAsiaTheme="minorEastAsia" w:hAnsi="Cambria Math"/>
-                  <w:lang w:val="en-US"/>
-                </w:rPr>
-                <m:t>+</m:t>
-              </m:r>
-              <m:r>
-                <w:rPr>
-                  <w:rFonts w:ascii="Cambria Math" w:eastAsiaTheme="minorEastAsia" w:hAnsi="Cambria Math"/>
-                  <w:lang w:val="en-US"/>
-                </w:rPr>
-                <m:t>45</m:t>
-              </m:r>
-              <m:r>
-                <w:rPr>
-                  <w:rFonts w:ascii="Cambria Math" w:eastAsiaTheme="minorEastAsia" w:hAnsi="Cambria Math"/>
-                  <w:lang w:val="en-US"/>
-                </w:rPr>
-                <m:t>+</m:t>
-              </m:r>
-              <m:r>
-                <w:rPr>
-                  <w:rFonts w:ascii="Cambria Math" w:eastAsiaTheme="minorEastAsia" w:hAnsi="Cambria Math"/>
-                  <w:lang w:val="en-US"/>
-                </w:rPr>
-                <m:t>35</m:t>
+                <m:t>60+50+70+45+35</m:t>
               </m:r>
             </m:e>
           </m:d>
@@ -23392,14 +22801,7 @@
               <w:rFonts w:ascii="Cambria Math" w:eastAsiaTheme="minorEastAsia" w:hAnsi="Cambria Math"/>
               <w:lang w:val="en-US"/>
             </w:rPr>
-            <m:t>=</m:t>
-          </m:r>
-          <m:r>
-            <w:rPr>
-              <w:rFonts w:ascii="Cambria Math" w:eastAsiaTheme="minorEastAsia" w:hAnsi="Cambria Math"/>
-              <w:lang w:val="en-US"/>
-            </w:rPr>
-            <m:t>52</m:t>
+            <m:t>=52</m:t>
           </m:r>
         </m:oMath>
       </m:oMathPara>
@@ -23569,25 +22971,7 @@
                         <w:rPr>
                           <w:rFonts w:ascii="Cambria Math" w:eastAsiaTheme="minorEastAsia" w:hAnsi="Cambria Math" w:cs="Cambria Math"/>
                         </w:rPr>
-                        <m:t>6</m:t>
-                      </m:r>
-                      <m:r>
-                        <w:rPr>
-                          <w:rFonts w:ascii="Cambria Math" w:eastAsiaTheme="minorEastAsia" w:hAnsi="Cambria Math" w:cs="Cambria Math"/>
-                        </w:rPr>
-                        <m:t>0-</m:t>
-                      </m:r>
-                      <m:r>
-                        <w:rPr>
-                          <w:rFonts w:ascii="Cambria Math" w:eastAsiaTheme="minorEastAsia" w:hAnsi="Cambria Math" w:cs="Cambria Math"/>
-                        </w:rPr>
-                        <m:t>5</m:t>
-                      </m:r>
-                      <m:r>
-                        <w:rPr>
-                          <w:rFonts w:ascii="Cambria Math" w:eastAsiaTheme="minorEastAsia" w:hAnsi="Cambria Math" w:cs="Cambria Math"/>
-                        </w:rPr>
-                        <m:t>2</m:t>
+                        <m:t>60-52</m:t>
                       </m:r>
                     </m:e>
                   </m:d>
@@ -23631,13 +23015,7 @@
                         <w:rPr>
                           <w:rFonts w:ascii="Cambria Math" w:eastAsiaTheme="minorEastAsia" w:hAnsi="Cambria Math" w:cs="Cambria Math"/>
                         </w:rPr>
-                        <m:t>7</m:t>
-                      </m:r>
-                      <m:r>
-                        <w:rPr>
-                          <w:rFonts w:ascii="Cambria Math" w:eastAsiaTheme="minorEastAsia" w:hAnsi="Cambria Math" w:cs="Cambria Math"/>
-                        </w:rPr>
-                        <m:t>0-52</m:t>
+                        <m:t>70-52</m:t>
                       </m:r>
                     </m:e>
                   </m:d>
@@ -23681,13 +23059,7 @@
                         <w:rPr>
                           <w:rFonts w:ascii="Cambria Math" w:eastAsiaTheme="minorEastAsia" w:hAnsi="Cambria Math" w:cs="Cambria Math"/>
                         </w:rPr>
-                        <m:t>45</m:t>
-                      </m:r>
-                      <m:r>
-                        <w:rPr>
-                          <w:rFonts w:ascii="Cambria Math" w:eastAsiaTheme="minorEastAsia" w:hAnsi="Cambria Math" w:cs="Cambria Math"/>
-                        </w:rPr>
-                        <m:t>-52</m:t>
+                        <m:t>45-52</m:t>
                       </m:r>
                     </m:e>
                   </m:d>
@@ -23731,13 +23103,7 @@
                         <w:rPr>
                           <w:rFonts w:ascii="Cambria Math" w:eastAsiaTheme="minorEastAsia" w:hAnsi="Cambria Math" w:cs="Cambria Math"/>
                         </w:rPr>
-                        <m:t>35</m:t>
-                      </m:r>
-                      <m:r>
-                        <w:rPr>
-                          <w:rFonts w:ascii="Cambria Math" w:eastAsiaTheme="minorEastAsia" w:hAnsi="Cambria Math" w:cs="Cambria Math"/>
-                        </w:rPr>
-                        <m:t>-52</m:t>
+                        <m:t>35-52</m:t>
                       </m:r>
                     </m:e>
                   </m:d>
@@ -23782,7 +23148,6 @@
         <w:rPr>
           <w:rFonts w:eastAsiaTheme="minorEastAsia"/>
         </w:rPr>
-        <w:lastRenderedPageBreak/>
         <w:t>Если класс божья коровка, то:</w:t>
       </w:r>
     </w:p>
@@ -23801,14 +23166,7 @@
               <w:rFonts w:ascii="Cambria Math" w:eastAsiaTheme="minorEastAsia" w:hAnsi="Cambria Math"/>
               <w:lang w:val="en-US"/>
             </w:rPr>
-            <m:t>m</m:t>
-          </m:r>
-          <m:r>
-            <w:rPr>
-              <w:rFonts w:ascii="Cambria Math" w:eastAsiaTheme="minorEastAsia" w:hAnsi="Cambria Math"/>
-              <w:lang w:val="en-US"/>
-            </w:rPr>
-            <m:t>=</m:t>
+            <m:t>m=</m:t>
           </m:r>
           <m:f>
             <m:fPr>
@@ -23862,70 +23220,7 @@
                   <w:rFonts w:ascii="Cambria Math" w:eastAsiaTheme="minorEastAsia" w:hAnsi="Cambria Math"/>
                   <w:lang w:val="en-US"/>
                 </w:rPr>
-                <m:t>30</m:t>
-              </m:r>
-              <m:r>
-                <w:rPr>
-                  <w:rFonts w:ascii="Cambria Math" w:eastAsiaTheme="minorEastAsia" w:hAnsi="Cambria Math"/>
-                  <w:lang w:val="en-US"/>
-                </w:rPr>
-                <m:t>+</m:t>
-              </m:r>
-              <m:r>
-                <w:rPr>
-                  <w:rFonts w:ascii="Cambria Math" w:eastAsiaTheme="minorEastAsia" w:hAnsi="Cambria Math"/>
-                  <w:lang w:val="en-US"/>
-                </w:rPr>
-                <m:t>30</m:t>
-              </m:r>
-              <m:r>
-                <w:rPr>
-                  <w:rFonts w:ascii="Cambria Math" w:eastAsiaTheme="minorEastAsia" w:hAnsi="Cambria Math"/>
-                  <w:lang w:val="en-US"/>
-                </w:rPr>
-                <m:t>+</m:t>
-              </m:r>
-              <m:r>
-                <w:rPr>
-                  <w:rFonts w:ascii="Cambria Math" w:eastAsiaTheme="minorEastAsia" w:hAnsi="Cambria Math"/>
-                  <w:lang w:val="en-US"/>
-                </w:rPr>
-                <m:t>40</m:t>
-              </m:r>
-              <m:r>
-                <w:rPr>
-                  <w:rFonts w:ascii="Cambria Math" w:eastAsiaTheme="minorEastAsia" w:hAnsi="Cambria Math"/>
-                  <w:lang w:val="en-US"/>
-                </w:rPr>
-                <m:t>+</m:t>
-              </m:r>
-              <m:r>
-                <w:rPr>
-                  <w:rFonts w:ascii="Cambria Math" w:eastAsiaTheme="minorEastAsia" w:hAnsi="Cambria Math"/>
-                  <w:lang w:val="en-US"/>
-                </w:rPr>
-                <m:t>45</m:t>
-              </m:r>
-              <m:r>
-                <w:rPr>
-                  <w:rFonts w:ascii="Cambria Math" w:eastAsiaTheme="minorEastAsia" w:hAnsi="Cambria Math"/>
-                  <w:lang w:val="en-US"/>
-                </w:rPr>
-                <m:t>+</m:t>
-              </m:r>
-              <m:r>
-                <w:rPr>
-                  <w:rFonts w:ascii="Cambria Math" w:eastAsiaTheme="minorEastAsia" w:hAnsi="Cambria Math"/>
-                  <w:lang w:val="en-US"/>
-                </w:rPr>
-                <m:t>3</m:t>
-              </m:r>
-              <m:r>
-                <w:rPr>
-                  <w:rFonts w:ascii="Cambria Math" w:eastAsiaTheme="minorEastAsia" w:hAnsi="Cambria Math"/>
-                  <w:lang w:val="en-US"/>
-                </w:rPr>
-                <m:t>0</m:t>
+                <m:t>30+30+40+45+30</m:t>
               </m:r>
             </m:e>
           </m:d>
@@ -23934,14 +23229,7 @@
               <w:rFonts w:ascii="Cambria Math" w:eastAsiaTheme="minorEastAsia" w:hAnsi="Cambria Math"/>
               <w:lang w:val="en-US"/>
             </w:rPr>
-            <m:t>=</m:t>
-          </m:r>
-          <m:r>
-            <w:rPr>
-              <w:rFonts w:ascii="Cambria Math" w:eastAsiaTheme="minorEastAsia" w:hAnsi="Cambria Math"/>
-              <w:lang w:val="en-US"/>
-            </w:rPr>
-            <m:t>35</m:t>
+            <m:t>=35</m:t>
           </m:r>
         </m:oMath>
       </m:oMathPara>
@@ -24067,19 +23355,7 @@
                         <w:rPr>
                           <w:rFonts w:ascii="Cambria Math" w:eastAsiaTheme="minorEastAsia" w:hAnsi="Cambria Math" w:cs="Cambria Math"/>
                         </w:rPr>
-                        <m:t>3</m:t>
-                      </m:r>
-                      <m:r>
-                        <w:rPr>
-                          <w:rFonts w:ascii="Cambria Math" w:eastAsiaTheme="minorEastAsia" w:hAnsi="Cambria Math" w:cs="Cambria Math"/>
-                        </w:rPr>
-                        <m:t>0-</m:t>
-                      </m:r>
-                      <m:r>
-                        <w:rPr>
-                          <w:rFonts w:ascii="Cambria Math" w:eastAsiaTheme="minorEastAsia" w:hAnsi="Cambria Math" w:cs="Cambria Math"/>
-                        </w:rPr>
-                        <m:t>35</m:t>
+                        <m:t>30-35</m:t>
                       </m:r>
                     </m:e>
                   </m:d>
@@ -24123,13 +23399,7 @@
                         <w:rPr>
                           <w:rFonts w:ascii="Cambria Math" w:eastAsiaTheme="minorEastAsia" w:hAnsi="Cambria Math" w:cs="Cambria Math"/>
                         </w:rPr>
-                        <m:t>3</m:t>
-                      </m:r>
-                      <m:r>
-                        <w:rPr>
-                          <w:rFonts w:ascii="Cambria Math" w:eastAsiaTheme="minorEastAsia" w:hAnsi="Cambria Math" w:cs="Cambria Math"/>
-                        </w:rPr>
-                        <m:t>0-35</m:t>
+                        <m:t>30-35</m:t>
                       </m:r>
                     </m:e>
                   </m:d>
@@ -24173,13 +23443,7 @@
                         <w:rPr>
                           <w:rFonts w:ascii="Cambria Math" w:eastAsiaTheme="minorEastAsia" w:hAnsi="Cambria Math" w:cs="Cambria Math"/>
                         </w:rPr>
-                        <m:t>4</m:t>
-                      </m:r>
-                      <m:r>
-                        <w:rPr>
-                          <w:rFonts w:ascii="Cambria Math" w:eastAsiaTheme="minorEastAsia" w:hAnsi="Cambria Math" w:cs="Cambria Math"/>
-                        </w:rPr>
-                        <m:t>0-35</m:t>
+                        <m:t>40-35</m:t>
                       </m:r>
                     </m:e>
                   </m:d>
@@ -24267,19 +23531,7 @@
                         <w:rPr>
                           <w:rFonts w:ascii="Cambria Math" w:eastAsiaTheme="minorEastAsia" w:hAnsi="Cambria Math" w:cs="Cambria Math"/>
                         </w:rPr>
-                        <m:t>3</m:t>
-                      </m:r>
-                      <m:r>
-                        <w:rPr>
-                          <w:rFonts w:ascii="Cambria Math" w:eastAsiaTheme="minorEastAsia" w:hAnsi="Cambria Math" w:cs="Cambria Math"/>
-                        </w:rPr>
-                        <m:t>0</m:t>
-                      </m:r>
-                      <m:r>
-                        <w:rPr>
-                          <w:rFonts w:ascii="Cambria Math" w:eastAsiaTheme="minorEastAsia" w:hAnsi="Cambria Math" w:cs="Cambria Math"/>
-                        </w:rPr>
-                        <m:t>-35</m:t>
+                        <m:t>30-35</m:t>
                       </m:r>
                     </m:e>
                   </m:d>
@@ -24299,13 +23551,7 @@
             <w:rPr>
               <w:rFonts w:ascii="Cambria Math" w:eastAsiaTheme="minorEastAsia" w:hAnsi="Cambria Math" w:cs="Cambria Math"/>
             </w:rPr>
-            <m:t>=</m:t>
-          </m:r>
-          <m:r>
-            <w:rPr>
-              <w:rFonts w:ascii="Cambria Math" w:eastAsiaTheme="minorEastAsia" w:hAnsi="Cambria Math" w:cs="Cambria Math"/>
-            </w:rPr>
-            <m:t>50</m:t>
+            <m:t>=50</m:t>
           </m:r>
         </m:oMath>
       </m:oMathPara>
@@ -24358,19 +23604,7 @@
         <w:rPr>
           <w:rFonts w:eastAsiaTheme="minorEastAsia"/>
         </w:rPr>
-        <w:t xml:space="preserve">Вероятность быть </w:t>
-      </w:r>
-      <w:r>
-        <w:rPr>
-          <w:rFonts w:eastAsiaTheme="minorEastAsia"/>
-        </w:rPr>
-        <w:t>гусеницей</w:t>
-      </w:r>
-      <w:r>
-        <w:rPr>
-          <w:rFonts w:eastAsiaTheme="minorEastAsia"/>
-        </w:rPr>
-        <w:t xml:space="preserve"> = 0,5</w:t>
+        <w:t>Вероятность быть гусеницей = 0,5</w:t>
       </w:r>
     </w:p>
     <w:p>
@@ -24401,13 +23635,7 @@
         <w:pStyle w:val="aff1"/>
       </w:pPr>
       <w:r>
-        <w:t xml:space="preserve">Создадим алгоритм </w:t>
-      </w:r>
-      <w:r>
-        <w:t>байесовского классификатора</w:t>
-      </w:r>
-      <w:r>
-        <w:t xml:space="preserve"> в программной реализации на языке высокого уровня </w:t>
+        <w:t xml:space="preserve">Создадим алгоритм байесовского классификатора в программной реализации на языке высокого уровня </w:t>
       </w:r>
       <w:r>
         <w:rPr>
@@ -24430,31 +23658,19 @@
         <w:pStyle w:val="aff1"/>
       </w:pPr>
       <w:r>
-        <w:t xml:space="preserve">Полученный результат работы программы линейной регрессии (Рисунок </w:t>
-      </w:r>
-      <w:r>
-        <w:t>4</w:t>
+        <w:t>Полученный результат работы программы линейной регрессии (Рисунок 4</w:t>
       </w:r>
       <w:r>
         <w:t>.</w:t>
       </w:r>
       <w:r>
-        <w:t>1</w:t>
-      </w:r>
-      <w:r>
-        <w:t xml:space="preserve"> – Рисунок </w:t>
-      </w:r>
-      <w:r>
-        <w:t>4</w:t>
+        <w:t>1 – Рисунок 4</w:t>
       </w:r>
       <w:r>
         <w:t>.</w:t>
       </w:r>
       <w:r>
-        <w:t>3</w:t>
-      </w:r>
-      <w:r>
-        <w:t>).</w:t>
+        <w:t>3).</w:t>
       </w:r>
     </w:p>
     <w:p>
@@ -24469,6 +23685,10 @@
         </w:rPr>
       </w:pPr>
       <w:r>
+        <w:rPr>
+          <w:noProof/>
+        </w:rPr>
+        <w:lastRenderedPageBreak/>
         <w:drawing>
           <wp:inline distT="0" distB="0" distL="0" distR="0" wp14:anchorId="17F35109" wp14:editId="6C787E9D">
             <wp:extent cx="4619625" cy="2819400"/>
@@ -24514,22 +23734,13 @@
         </w:rPr>
       </w:pPr>
       <w:r>
-        <w:t xml:space="preserve">Рисунок </w:t>
-      </w:r>
-      <w:r>
-        <w:t>4</w:t>
+        <w:t>Рисунок 4</w:t>
       </w:r>
       <w:r>
         <w:t>.</w:t>
       </w:r>
       <w:r>
-        <w:t>1</w:t>
-      </w:r>
-      <w:r>
-        <w:t xml:space="preserve"> –результат работы </w:t>
-      </w:r>
-      <w:r>
-        <w:t>байесовского классификатора</w:t>
+        <w:t>1 –результат работы байесовского классификатора</w:t>
       </w:r>
     </w:p>
     <w:p>
@@ -24589,22 +23800,13 @@
         <w:pStyle w:val="af4"/>
       </w:pPr>
       <w:r>
-        <w:t xml:space="preserve">Рисунок </w:t>
-      </w:r>
-      <w:r>
-        <w:t>4</w:t>
+        <w:t>Рисунок 4</w:t>
       </w:r>
       <w:r>
         <w:t>.</w:t>
       </w:r>
       <w:r>
-        <w:t>2</w:t>
-      </w:r>
-      <w:r>
-        <w:t xml:space="preserve"> – </w:t>
-      </w:r>
-      <w:r>
-        <w:t>Новые данные для обучения классификатора</w:t>
+        <w:t>2 – Новые данные для обучения классификатора</w:t>
       </w:r>
     </w:p>
     <w:p>
@@ -24615,7 +23817,6 @@
         <w:rPr>
           <w:noProof/>
         </w:rPr>
-        <w:lastRenderedPageBreak/>
         <w:drawing>
           <wp:inline distT="0" distB="0" distL="0" distR="0" wp14:anchorId="357DC446" wp14:editId="34DF77DD">
             <wp:extent cx="5343525" cy="714375"/>
@@ -24658,22 +23859,13 @@
         <w:pStyle w:val="af4"/>
       </w:pPr>
       <w:r>
-        <w:t xml:space="preserve">Рисунок </w:t>
-      </w:r>
-      <w:r>
-        <w:t>4</w:t>
+        <w:t>Рисунок 4</w:t>
       </w:r>
       <w:r>
         <w:t>.</w:t>
       </w:r>
       <w:r>
-        <w:t>3</w:t>
-      </w:r>
-      <w:r>
-        <w:t xml:space="preserve"> – </w:t>
-      </w:r>
-      <w:r>
-        <w:t>Результат классификации</w:t>
+        <w:t>3 – Результат классификации</w:t>
       </w:r>
     </w:p>
     <w:p>
@@ -25131,18 +24323,9 @@
     <w:p>
       <w:pPr>
         <w:pStyle w:val="aff1"/>
-        <w:rPr>
-          <w:lang w:val="en-US"/>
-        </w:rPr>
-      </w:pPr>
-      <w:r>
-        <w:t xml:space="preserve">Приложение </w:t>
-      </w:r>
-      <w:r>
-        <w:t>Б</w:t>
-      </w:r>
-      <w:r>
-        <w:t xml:space="preserve"> – Листинг кода для </w:t>
+      </w:pPr>
+      <w:r>
+        <w:t xml:space="preserve">Приложение Б – Листинг кода для </w:t>
       </w:r>
       <w:r>
         <w:rPr>
@@ -25171,10 +24354,7 @@
         <w:t xml:space="preserve"> </w:t>
       </w:r>
       <w:r>
-        <w:t>Листинг кода</w:t>
-      </w:r>
-      <w:r>
-        <w:t xml:space="preserve"> линейной регрессии</w:t>
+        <w:t>Листинг кода линейной регрессии</w:t>
       </w:r>
     </w:p>
     <w:p>
@@ -25182,22 +24362,13 @@
         <w:pStyle w:val="aff1"/>
       </w:pPr>
       <w:r>
-        <w:t xml:space="preserve">Приложение </w:t>
-      </w:r>
-      <w:r>
-        <w:t>Г</w:t>
-      </w:r>
-      <w:r>
-        <w:t xml:space="preserve"> –</w:t>
+        <w:t>Приложение Г –</w:t>
       </w:r>
       <w:r>
         <w:t xml:space="preserve"> </w:t>
       </w:r>
       <w:r>
-        <w:t xml:space="preserve">Листинг кода </w:t>
-      </w:r>
-      <w:r>
-        <w:t>байесовского классификатора</w:t>
+        <w:t>Листинг кода байесовского классификатора</w:t>
       </w:r>
     </w:p>
     <w:p>
@@ -25546,9 +24717,42 @@
           <w:bottom w:val="single" w:sz="4" w:space="1" w:color="auto"/>
           <w:right w:val="single" w:sz="4" w:space="4" w:color="auto"/>
         </w:pBdr>
-      </w:pPr>
-      <w:r>
-        <w:t>15,"Передние тормозные колодки"</w:t>
+        <w:rPr>
+          <w:lang w:val="en-US"/>
+        </w:rPr>
+      </w:pPr>
+      <w:r>
+        <w:rPr>
+          <w:lang w:val="en-US"/>
+        </w:rPr>
+        <w:t>15,"</w:t>
+      </w:r>
+      <w:r>
+        <w:t>Передние</w:t>
+      </w:r>
+      <w:r>
+        <w:rPr>
+          <w:lang w:val="en-US"/>
+        </w:rPr>
+        <w:t xml:space="preserve"> </w:t>
+      </w:r>
+      <w:r>
+        <w:t>тормозные</w:t>
+      </w:r>
+      <w:r>
+        <w:rPr>
+          <w:lang w:val="en-US"/>
+        </w:rPr>
+        <w:t xml:space="preserve"> </w:t>
+      </w:r>
+      <w:r>
+        <w:t>колодки</w:t>
+      </w:r>
+      <w:r>
+        <w:rPr>
+          <w:lang w:val="en-US"/>
+        </w:rPr>
+        <w:t>"</w:t>
       </w:r>
     </w:p>
     <w:p>
@@ -26129,6 +25333,7 @@
         </w:rPr>
       </w:pPr>
       <w:r>
+        <w:lastRenderedPageBreak/>
         <w:t>Листинг</w:t>
       </w:r>
       <w:r>
@@ -27313,9 +26518,6 @@
           <w:bottom w:val="single" w:sz="4" w:space="1" w:color="auto"/>
           <w:right w:val="single" w:sz="4" w:space="4" w:color="auto"/>
         </w:pBdr>
-        <w:rPr>
-          <w:lang w:val="en-US"/>
-        </w:rPr>
       </w:pPr>
       <w:r>
         <w:rPr>
@@ -27328,36 +26530,29 @@
         <w:rPr>
           <w:lang w:val="en-US"/>
         </w:rPr>
-        <w:t>print(</w:t>
-      </w:r>
-      <w:proofErr w:type="spellStart"/>
+        <w:t>print</w:t>
+      </w:r>
+      <w:r>
+        <w:t>(</w:t>
+      </w:r>
       <w:proofErr w:type="gramEnd"/>
       <w:r>
         <w:rPr>
           <w:lang w:val="en-US"/>
         </w:rPr>
-        <w:t>f'Максимум</w:t>
-      </w:r>
-      <w:proofErr w:type="spellEnd"/>
-      <w:r>
-        <w:rPr>
-          <w:lang w:val="en-US"/>
-        </w:rPr>
-        <w:t xml:space="preserve"> </w:t>
-      </w:r>
-      <w:proofErr w:type="spellStart"/>
-      <w:r>
-        <w:rPr>
-          <w:lang w:val="en-US"/>
-        </w:rPr>
-        <w:t>элементов</w:t>
-      </w:r>
-      <w:proofErr w:type="spellEnd"/>
-      <w:r>
-        <w:rPr>
-          <w:lang w:val="en-US"/>
-        </w:rPr>
-        <w:t xml:space="preserve"> = {n}')</w:t>
+        <w:t>f</w:t>
+      </w:r>
+      <w:r>
+        <w:t>'Максимум элементов = {</w:t>
+      </w:r>
+      <w:r>
+        <w:rPr>
+          <w:lang w:val="en-US"/>
+        </w:rPr>
+        <w:t>n</w:t>
+      </w:r>
+      <w:r>
+        <w:t>}')</w:t>
       </w:r>
     </w:p>
     <w:p>
@@ -27374,10 +26569,13 @@
         </w:rPr>
       </w:pPr>
       <w:r>
-        <w:rPr>
-          <w:lang w:val="en-US"/>
-        </w:rPr>
-        <w:t xml:space="preserve">    groups = []</w:t>
+        <w:t xml:space="preserve">    </w:t>
+      </w:r>
+      <w:r>
+        <w:rPr>
+          <w:lang w:val="en-US"/>
+        </w:rPr>
+        <w:t>groups = []</w:t>
       </w:r>
     </w:p>
     <w:p>
@@ -28340,6 +27538,7 @@
         </w:rPr>
       </w:pPr>
       <w:r>
+        <w:lastRenderedPageBreak/>
         <w:t>Листинг</w:t>
       </w:r>
       <w:r>
@@ -30492,10 +29691,8 @@
         <w:jc w:val="center"/>
       </w:pPr>
       <w:r>
-        <w:t xml:space="preserve">Приложение </w:t>
-      </w:r>
-      <w:r>
-        <w:t>Б</w:t>
+        <w:lastRenderedPageBreak/>
+        <w:t>Приложение Б</w:t>
       </w:r>
     </w:p>
     <w:p>
@@ -30525,13 +29722,7 @@
         <w:pStyle w:val="aff4"/>
       </w:pPr>
       <w:r>
-        <w:t xml:space="preserve">Листинг </w:t>
-      </w:r>
-      <w:r>
-        <w:t>Б</w:t>
-      </w:r>
-      <w:r>
-        <w:t>.1 – Используемые библиотеки</w:t>
+        <w:t>Листинг Б.1 – Используемые библиотеки</w:t>
       </w:r>
     </w:p>
     <w:p>
@@ -30543,31 +29734,46 @@
           <w:bottom w:val="single" w:sz="4" w:space="1" w:color="auto"/>
           <w:right w:val="single" w:sz="4" w:space="4" w:color="auto"/>
         </w:pBdr>
-        <w:rPr>
-          <w:lang w:val="en-US"/>
-        </w:rPr>
-      </w:pPr>
-      <w:r>
-        <w:rPr>
-          <w:lang w:val="en-US"/>
-        </w:rPr>
-        <w:t xml:space="preserve">import </w:t>
-      </w:r>
-      <w:proofErr w:type="spellStart"/>
+      </w:pPr>
+      <w:r>
+        <w:rPr>
+          <w:lang w:val="en-US"/>
+        </w:rPr>
+        <w:t>import</w:t>
+      </w:r>
+      <w:r>
+        <w:t xml:space="preserve"> </w:t>
+      </w:r>
       <w:proofErr w:type="gramStart"/>
       <w:r>
         <w:rPr>
           <w:lang w:val="en-US"/>
         </w:rPr>
-        <w:t>matplotlib.pyplot</w:t>
+        <w:t>matplotlib</w:t>
+      </w:r>
+      <w:r>
+        <w:t>.</w:t>
+      </w:r>
+      <w:proofErr w:type="spellStart"/>
+      <w:r>
+        <w:rPr>
+          <w:lang w:val="en-US"/>
+        </w:rPr>
+        <w:t>pyplot</w:t>
       </w:r>
       <w:proofErr w:type="spellEnd"/>
       <w:proofErr w:type="gramEnd"/>
       <w:r>
-        <w:rPr>
-          <w:lang w:val="en-US"/>
-        </w:rPr>
-        <w:t xml:space="preserve"> as </w:t>
+        <w:t xml:space="preserve"> </w:t>
+      </w:r>
+      <w:r>
+        <w:rPr>
+          <w:lang w:val="en-US"/>
+        </w:rPr>
+        <w:t>as</w:t>
+      </w:r>
+      <w:r>
+        <w:t xml:space="preserve"> </w:t>
       </w:r>
       <w:proofErr w:type="spellStart"/>
       <w:r>
@@ -30587,15 +29793,21 @@
           <w:bottom w:val="single" w:sz="4" w:space="1" w:color="auto"/>
           <w:right w:val="single" w:sz="4" w:space="4" w:color="auto"/>
         </w:pBdr>
-        <w:rPr>
-          <w:lang w:val="en-US"/>
-        </w:rPr>
-      </w:pPr>
-      <w:r>
-        <w:rPr>
-          <w:lang w:val="en-US"/>
-        </w:rPr>
-        <w:t>import math</w:t>
+      </w:pPr>
+      <w:r>
+        <w:rPr>
+          <w:lang w:val="en-US"/>
+        </w:rPr>
+        <w:t>import</w:t>
+      </w:r>
+      <w:r>
+        <w:t xml:space="preserve"> </w:t>
+      </w:r>
+      <w:r>
+        <w:rPr>
+          <w:lang w:val="en-US"/>
+        </w:rPr>
+        <w:t>math</w:t>
       </w:r>
     </w:p>
     <w:p>
@@ -30607,24 +29819,24 @@
           <w:bottom w:val="single" w:sz="4" w:space="1" w:color="auto"/>
           <w:right w:val="single" w:sz="4" w:space="4" w:color="auto"/>
         </w:pBdr>
-        <w:rPr>
-          <w:lang w:val="en-US"/>
-        </w:rPr>
-      </w:pPr>
-      <w:r>
-        <w:rPr>
-          <w:lang w:val="en-US"/>
-        </w:rPr>
-        <w:t>import random</w:t>
-      </w:r>
-    </w:p>
-    <w:p>
-      <w:pPr>
-        <w:rPr>
-          <w:lang w:val="en-US"/>
-        </w:rPr>
-      </w:pPr>
-    </w:p>
+      </w:pPr>
+      <w:r>
+        <w:rPr>
+          <w:lang w:val="en-US"/>
+        </w:rPr>
+        <w:t>import</w:t>
+      </w:r>
+      <w:r>
+        <w:t xml:space="preserve"> </w:t>
+      </w:r>
+      <w:r>
+        <w:rPr>
+          <w:lang w:val="en-US"/>
+        </w:rPr>
+        <w:t>random</w:t>
+      </w:r>
+    </w:p>
+    <w:p/>
     <w:p>
       <w:pPr>
         <w:pStyle w:val="aff4"/>
@@ -30660,6 +29872,9 @@
           <w:bottom w:val="single" w:sz="4" w:space="1" w:color="auto"/>
           <w:right w:val="single" w:sz="4" w:space="4" w:color="auto"/>
         </w:pBdr>
+        <w:rPr>
+          <w:lang w:val="en-US"/>
+        </w:rPr>
       </w:pPr>
       <w:r>
         <w:rPr>
@@ -30668,6 +29883,9 @@
         <w:t>fig</w:t>
       </w:r>
       <w:r>
+        <w:rPr>
+          <w:lang w:val="en-US"/>
+        </w:rPr>
         <w:t xml:space="preserve"> = </w:t>
       </w:r>
       <w:proofErr w:type="spellStart"/>
@@ -30678,8 +29896,10 @@
         </w:rPr>
         <w:t>plt</w:t>
       </w:r>
-      <w:proofErr w:type="spellEnd"/>
-      <w:r>
+      <w:r>
+        <w:rPr>
+          <w:lang w:val="en-US"/>
+        </w:rPr>
         <w:t>.</w:t>
       </w:r>
       <w:r>
@@ -30688,8 +29908,12 @@
         </w:rPr>
         <w:t>figure</w:t>
       </w:r>
+      <w:proofErr w:type="spellEnd"/>
       <w:proofErr w:type="gramEnd"/>
       <w:r>
+        <w:rPr>
+          <w:lang w:val="en-US"/>
+        </w:rPr>
         <w:t>(</w:t>
       </w:r>
       <w:proofErr w:type="spellStart"/>
@@ -30701,6 +29925,9 @@
       </w:r>
       <w:proofErr w:type="spellEnd"/>
       <w:r>
+        <w:rPr>
+          <w:lang w:val="en-US"/>
+        </w:rPr>
         <w:t>=(10, 7))</w:t>
       </w:r>
     </w:p>
@@ -31013,6 +30240,9 @@
           <w:bottom w:val="single" w:sz="4" w:space="1" w:color="auto"/>
           <w:right w:val="single" w:sz="4" w:space="4" w:color="auto"/>
         </w:pBdr>
+        <w:rPr>
+          <w:lang w:val="en-US"/>
+        </w:rPr>
       </w:pPr>
       <w:r>
         <w:rPr>
@@ -31021,6 +30251,9 @@
         <w:t>min</w:t>
       </w:r>
       <w:r>
+        <w:rPr>
+          <w:lang w:val="en-US"/>
+        </w:rPr>
         <w:t xml:space="preserve"> = 1</w:t>
       </w:r>
     </w:p>
@@ -31033,6 +30266,9 @@
           <w:bottom w:val="single" w:sz="4" w:space="1" w:color="auto"/>
           <w:right w:val="single" w:sz="4" w:space="4" w:color="auto"/>
         </w:pBdr>
+        <w:rPr>
+          <w:lang w:val="en-US"/>
+        </w:rPr>
       </w:pPr>
       <w:r>
         <w:rPr>
@@ -31041,6 +30277,9 @@
         <w:t>max</w:t>
       </w:r>
       <w:r>
+        <w:rPr>
+          <w:lang w:val="en-US"/>
+        </w:rPr>
         <w:t xml:space="preserve"> = 3</w:t>
       </w:r>
     </w:p>
@@ -31053,7 +30292,11 @@
           <w:bottom w:val="single" w:sz="4" w:space="1" w:color="auto"/>
           <w:right w:val="single" w:sz="4" w:space="4" w:color="auto"/>
         </w:pBdr>
-      </w:pPr>
+        <w:rPr>
+          <w:lang w:val="en-US"/>
+        </w:rPr>
+      </w:pPr>
+      <w:proofErr w:type="spellStart"/>
       <w:r>
         <w:rPr>
           <w:lang w:val="en-US"/>
@@ -31061,6 +30304,9 @@
         <w:t>mass</w:t>
       </w:r>
       <w:r>
+        <w:rPr>
+          <w:lang w:val="en-US"/>
+        </w:rPr>
         <w:t>_</w:t>
       </w:r>
       <w:r>
@@ -31070,6 +30316,9 @@
         <w:t>elbow</w:t>
       </w:r>
       <w:r>
+        <w:rPr>
+          <w:lang w:val="en-US"/>
+        </w:rPr>
         <w:t>_</w:t>
       </w:r>
       <w:r>
@@ -31078,7 +30327,11 @@
         </w:rPr>
         <w:t>value</w:t>
       </w:r>
-      <w:r>
+      <w:proofErr w:type="spellEnd"/>
+      <w:r>
+        <w:rPr>
+          <w:lang w:val="en-US"/>
+        </w:rPr>
         <w:t xml:space="preserve"> = []</w:t>
       </w:r>
     </w:p>
@@ -31704,29 +30957,23 @@
           <w:bottom w:val="single" w:sz="4" w:space="1" w:color="auto"/>
           <w:right w:val="single" w:sz="4" w:space="4" w:color="auto"/>
         </w:pBdr>
-        <w:rPr>
-          <w:lang w:val="en-US"/>
-        </w:rPr>
-      </w:pPr>
-      <w:r>
-        <w:rPr>
-          <w:lang w:val="en-US"/>
-        </w:rPr>
-        <w:t xml:space="preserve">        maximum = [-1, -1]</w:t>
+      </w:pPr>
+      <w:r>
+        <w:rPr>
+          <w:lang w:val="en-US"/>
+        </w:rPr>
+        <w:t xml:space="preserve">        maximum</w:t>
+      </w:r>
+      <w:r>
+        <w:t xml:space="preserve"> = [-1, -1]</w:t>
       </w:r>
     </w:p>
     <w:p>
       <w:pPr>
         <w:spacing w:line="259" w:lineRule="auto"/>
         <w:jc w:val="left"/>
-        <w:rPr>
-          <w:lang w:val="en-US"/>
-        </w:rPr>
-      </w:pPr>
-      <w:r>
-        <w:rPr>
-          <w:lang w:val="en-US"/>
-        </w:rPr>
+      </w:pPr>
+      <w:r>
         <w:br w:type="page"/>
       </w:r>
     </w:p>
@@ -31739,13 +30986,7 @@
       </w:pPr>
       <w:r>
         <w:lastRenderedPageBreak/>
-        <w:t>Продолжение Л</w:t>
-      </w:r>
-      <w:r>
-        <w:t>истинг</w:t>
-      </w:r>
-      <w:r>
-        <w:t>а</w:t>
+        <w:t>Продолжение Листинга</w:t>
       </w:r>
       <w:r>
         <w:t xml:space="preserve"> </w:t>
@@ -33891,6 +33132,9 @@
       <w:pPr>
         <w:spacing w:line="259" w:lineRule="auto"/>
         <w:jc w:val="left"/>
+        <w:rPr>
+          <w:lang w:val="en-US"/>
+        </w:rPr>
       </w:pPr>
     </w:p>
     <w:p>
@@ -33911,9 +33155,6 @@
           <w:bottom w:val="single" w:sz="4" w:space="1" w:color="auto"/>
           <w:right w:val="single" w:sz="4" w:space="4" w:color="auto"/>
         </w:pBdr>
-        <w:rPr>
-          <w:lang w:val="en-US"/>
-        </w:rPr>
       </w:pPr>
     </w:p>
     <w:p>
@@ -33925,15 +33166,33 @@
           <w:bottom w:val="single" w:sz="4" w:space="1" w:color="auto"/>
           <w:right w:val="single" w:sz="4" w:space="4" w:color="auto"/>
         </w:pBdr>
-        <w:rPr>
-          <w:lang w:val="en-US"/>
-        </w:rPr>
-      </w:pPr>
-      <w:r>
-        <w:rPr>
-          <w:lang w:val="en-US"/>
-        </w:rPr>
-        <w:t xml:space="preserve">        x_ = x_ / count</w:t>
+      </w:pPr>
+      <w:r>
+        <w:t xml:space="preserve">        </w:t>
+      </w:r>
+      <w:r>
+        <w:rPr>
+          <w:lang w:val="en-US"/>
+        </w:rPr>
+        <w:t>x</w:t>
+      </w:r>
+      <w:r>
+        <w:t xml:space="preserve">_ = </w:t>
+      </w:r>
+      <w:r>
+        <w:rPr>
+          <w:lang w:val="en-US"/>
+        </w:rPr>
+        <w:t>x</w:t>
+      </w:r>
+      <w:r>
+        <w:t xml:space="preserve">_ / </w:t>
+      </w:r>
+      <w:r>
+        <w:rPr>
+          <w:lang w:val="en-US"/>
+        </w:rPr>
+        <w:t>count</w:t>
       </w:r>
     </w:p>
     <w:p>
@@ -33950,10 +33209,13 @@
         </w:rPr>
       </w:pPr>
       <w:r>
-        <w:rPr>
-          <w:lang w:val="en-US"/>
-        </w:rPr>
-        <w:t xml:space="preserve">        y_ = y_ / count</w:t>
+        <w:t xml:space="preserve">        </w:t>
+      </w:r>
+      <w:r>
+        <w:rPr>
+          <w:lang w:val="en-US"/>
+        </w:rPr>
+        <w:t>y_ = y_ / count</w:t>
       </w:r>
     </w:p>
     <w:p>
@@ -34805,13 +34067,7 @@
         <w:t>Б</w:t>
       </w:r>
       <w:r>
-        <w:t>.</w:t>
-      </w:r>
-      <w:r>
-        <w:t>4</w:t>
-      </w:r>
-      <w:r>
-        <w:t xml:space="preserve"> – </w:t>
+        <w:t xml:space="preserve">.4 – </w:t>
       </w:r>
       <w:r>
         <w:t>Вывод</w:t>
@@ -35288,13 +34544,7 @@
         <w:t>Б</w:t>
       </w:r>
       <w:r>
-        <w:t>.</w:t>
-      </w:r>
-      <w:r>
-        <w:t>5</w:t>
-      </w:r>
-      <w:r>
-        <w:t xml:space="preserve"> – </w:t>
+        <w:t xml:space="preserve">.5 – </w:t>
       </w:r>
       <w:r>
         <w:t xml:space="preserve">Алгоритм </w:t>
@@ -35324,15 +34574,15 @@
           <w:bottom w:val="single" w:sz="4" w:space="1" w:color="auto"/>
           <w:right w:val="single" w:sz="4" w:space="4" w:color="auto"/>
         </w:pBdr>
-        <w:rPr>
-          <w:lang w:val="en-US"/>
-        </w:rPr>
-      </w:pPr>
-      <w:r>
-        <w:rPr>
-          <w:lang w:val="en-US"/>
-        </w:rPr>
-        <w:t>k = 3</w:t>
+      </w:pPr>
+      <w:r>
+        <w:rPr>
+          <w:lang w:val="en-US"/>
+        </w:rPr>
+        <w:t>k</w:t>
+      </w:r>
+      <w:r>
+        <w:t xml:space="preserve"> = 3</w:t>
       </w:r>
     </w:p>
     <w:p>
@@ -35732,29 +34982,23 @@
           <w:bottom w:val="single" w:sz="4" w:space="1" w:color="auto"/>
           <w:right w:val="single" w:sz="4" w:space="4" w:color="auto"/>
         </w:pBdr>
-        <w:rPr>
-          <w:lang w:val="en-US"/>
-        </w:rPr>
-      </w:pPr>
-      <w:r>
-        <w:rPr>
-          <w:lang w:val="en-US"/>
-        </w:rPr>
-        <w:t xml:space="preserve">    maximum = [-1, -1]</w:t>
+      </w:pPr>
+      <w:r>
+        <w:rPr>
+          <w:lang w:val="en-US"/>
+        </w:rPr>
+        <w:t xml:space="preserve">    maximum</w:t>
+      </w:r>
+      <w:r>
+        <w:t xml:space="preserve"> = [-1, -1]</w:t>
       </w:r>
     </w:p>
     <w:p>
       <w:pPr>
         <w:spacing w:line="259" w:lineRule="auto"/>
         <w:jc w:val="left"/>
-        <w:rPr>
-          <w:lang w:val="en-US"/>
-        </w:rPr>
-      </w:pPr>
-      <w:r>
-        <w:rPr>
-          <w:lang w:val="en-US"/>
-        </w:rPr>
+      </w:pPr>
+      <w:r>
         <w:br w:type="page"/>
       </w:r>
     </w:p>
@@ -35763,7 +35007,6 @@
         <w:pStyle w:val="aff4"/>
         <w:rPr>
           <w:sz w:val="20"/>
-          <w:lang w:val="en-US"/>
         </w:rPr>
       </w:pPr>
       <w:r>
@@ -35780,9 +35023,6 @@
         <w:t>.</w:t>
       </w:r>
       <w:r>
-        <w:rPr>
-          <w:lang w:val="en-US"/>
-        </w:rPr>
         <w:t>5</w:t>
       </w:r>
     </w:p>
@@ -35800,52 +35040,7 @@
         </w:rPr>
       </w:pPr>
       <w:r>
-        <w:rPr>
-          <w:lang w:val="en-US"/>
-        </w:rPr>
-        <w:t xml:space="preserve">    # </w:t>
-      </w:r>
-      <w:proofErr w:type="spellStart"/>
-      <w:r>
-        <w:rPr>
-          <w:lang w:val="en-US"/>
-        </w:rPr>
-        <w:t>выбираем</w:t>
-      </w:r>
-      <w:proofErr w:type="spellEnd"/>
-      <w:r>
-        <w:rPr>
-          <w:lang w:val="en-US"/>
-        </w:rPr>
-        <w:t xml:space="preserve"> </w:t>
-      </w:r>
-      <w:proofErr w:type="spellStart"/>
-      <w:r>
-        <w:rPr>
-          <w:lang w:val="en-US"/>
-        </w:rPr>
-        <w:t>самую</w:t>
-      </w:r>
-      <w:proofErr w:type="spellEnd"/>
-      <w:r>
-        <w:rPr>
-          <w:lang w:val="en-US"/>
-        </w:rPr>
-        <w:t xml:space="preserve"> </w:t>
-      </w:r>
-      <w:proofErr w:type="spellStart"/>
-      <w:r>
-        <w:rPr>
-          <w:lang w:val="en-US"/>
-        </w:rPr>
-        <w:t>дальнюю</w:t>
-      </w:r>
-      <w:proofErr w:type="spellEnd"/>
-      <w:r>
-        <w:rPr>
-          <w:lang w:val="en-US"/>
-        </w:rPr>
-        <w:t xml:space="preserve"> </w:t>
+        <w:t xml:space="preserve">    # выбираем самую дальнюю </w:t>
       </w:r>
       <w:proofErr w:type="spellStart"/>
       <w:r>
@@ -38728,10 +37923,7 @@
       </w:pPr>
       <w:r>
         <w:lastRenderedPageBreak/>
-        <w:t xml:space="preserve">Приложение </w:t>
-      </w:r>
-      <w:r>
-        <w:t>В</w:t>
+        <w:t>Приложение В</w:t>
       </w:r>
     </w:p>
     <w:p>
@@ -38837,24 +38029,27 @@
           <w:bottom w:val="single" w:sz="4" w:space="1" w:color="auto"/>
           <w:right w:val="single" w:sz="4" w:space="4" w:color="auto"/>
         </w:pBdr>
-        <w:rPr>
-          <w:lang w:val="en-US"/>
-        </w:rPr>
-      </w:pPr>
-      <w:r>
-        <w:rPr>
-          <w:lang w:val="en-US"/>
-        </w:rPr>
-        <w:t>import math</w:t>
+      </w:pPr>
+      <w:r>
+        <w:rPr>
+          <w:lang w:val="en-US"/>
+        </w:rPr>
+        <w:t>import</w:t>
+      </w:r>
+      <w:r>
+        <w:t xml:space="preserve"> </w:t>
+      </w:r>
+      <w:r>
+        <w:rPr>
+          <w:lang w:val="en-US"/>
+        </w:rPr>
+        <w:t>math</w:t>
       </w:r>
     </w:p>
     <w:p>
       <w:pPr>
         <w:spacing w:line="259" w:lineRule="auto"/>
         <w:jc w:val="left"/>
-        <w:rPr>
-          <w:lang w:val="en-US"/>
-        </w:rPr>
       </w:pPr>
     </w:p>
     <w:p>
@@ -38880,19 +38075,7 @@
         <w:rPr>
           <w:lang w:val="en-US"/>
         </w:rPr>
-        <w:t>.</w:t>
-      </w:r>
-      <w:r>
-        <w:rPr>
-          <w:lang w:val="en-US"/>
-        </w:rPr>
-        <w:t>2</w:t>
-      </w:r>
-      <w:r>
-        <w:rPr>
-          <w:lang w:val="en-US"/>
-        </w:rPr>
-        <w:t xml:space="preserve"> – </w:t>
+        <w:t xml:space="preserve">.2 – </w:t>
       </w:r>
       <w:r>
         <w:t>Вывод</w:t>
@@ -39422,9 +38605,18 @@
           <w:bottom w:val="single" w:sz="4" w:space="1" w:color="auto"/>
           <w:right w:val="single" w:sz="4" w:space="4" w:color="auto"/>
         </w:pBdr>
-      </w:pPr>
-      <w:r>
-        <w:t xml:space="preserve">        [2, 20, 600, 305.6, 1],</w:t>
+        <w:rPr>
+          <w:lang w:val="en-US"/>
+        </w:rPr>
+      </w:pPr>
+      <w:r>
+        <w:t xml:space="preserve">        </w:t>
+      </w:r>
+      <w:r>
+        <w:rPr>
+          <w:lang w:val="en-US"/>
+        </w:rPr>
+        <w:t>[2, 20, 600, 305.6, 1],</w:t>
       </w:r>
     </w:p>
     <w:p>
@@ -39436,8 +38628,14 @@
           <w:bottom w:val="single" w:sz="4" w:space="1" w:color="auto"/>
           <w:right w:val="single" w:sz="4" w:space="4" w:color="auto"/>
         </w:pBdr>
-      </w:pPr>
-      <w:r>
+        <w:rPr>
+          <w:lang w:val="en-US"/>
+        </w:rPr>
+      </w:pPr>
+      <w:r>
+        <w:rPr>
+          <w:lang w:val="en-US"/>
+        </w:rPr>
         <w:t xml:space="preserve">        [3, 17, 500, 741.8, 0],</w:t>
       </w:r>
     </w:p>
@@ -39450,8 +38648,14 @@
           <w:bottom w:val="single" w:sz="4" w:space="1" w:color="auto"/>
           <w:right w:val="single" w:sz="4" w:space="4" w:color="auto"/>
         </w:pBdr>
-      </w:pPr>
-      <w:r>
+        <w:rPr>
+          <w:lang w:val="en-US"/>
+        </w:rPr>
+      </w:pPr>
+      <w:r>
+        <w:rPr>
+          <w:lang w:val="en-US"/>
+        </w:rPr>
         <w:t xml:space="preserve">        [4, 15, 1200, 1032.6, 1],</w:t>
       </w:r>
     </w:p>
@@ -39464,8 +38668,14 @@
           <w:bottom w:val="single" w:sz="4" w:space="1" w:color="auto"/>
           <w:right w:val="single" w:sz="4" w:space="4" w:color="auto"/>
         </w:pBdr>
-      </w:pPr>
-      <w:r>
+        <w:rPr>
+          <w:lang w:val="en-US"/>
+        </w:rPr>
+      </w:pPr>
+      <w:r>
+        <w:rPr>
+          <w:lang w:val="en-US"/>
+        </w:rPr>
         <w:t xml:space="preserve">        [5, 16, 1000, 887.2, 1],</w:t>
       </w:r>
     </w:p>
@@ -39478,8 +38688,14 @@
           <w:bottom w:val="single" w:sz="4" w:space="1" w:color="auto"/>
           <w:right w:val="single" w:sz="4" w:space="4" w:color="auto"/>
         </w:pBdr>
-      </w:pPr>
-      <w:r>
+        <w:rPr>
+          <w:lang w:val="en-US"/>
+        </w:rPr>
+      </w:pPr>
+      <w:r>
+        <w:rPr>
+          <w:lang w:val="en-US"/>
+        </w:rPr>
         <w:t xml:space="preserve">        [6, 12, 1500, 1468.8, 1],</w:t>
       </w:r>
     </w:p>
@@ -39492,8 +38708,14 @@
           <w:bottom w:val="single" w:sz="4" w:space="1" w:color="auto"/>
           <w:right w:val="single" w:sz="4" w:space="4" w:color="auto"/>
         </w:pBdr>
-      </w:pPr>
-      <w:r>
+        <w:rPr>
+          <w:lang w:val="en-US"/>
+        </w:rPr>
+      </w:pPr>
+      <w:r>
+        <w:rPr>
+          <w:lang w:val="en-US"/>
+        </w:rPr>
         <w:t xml:space="preserve">        [7, 16, 500, 887.2, 0],</w:t>
       </w:r>
     </w:p>
@@ -39506,8 +38728,14 @@
           <w:bottom w:val="single" w:sz="4" w:space="1" w:color="auto"/>
           <w:right w:val="single" w:sz="4" w:space="4" w:color="auto"/>
         </w:pBdr>
-      </w:pPr>
-      <w:r>
+        <w:rPr>
+          <w:lang w:val="en-US"/>
+        </w:rPr>
+      </w:pPr>
+      <w:r>
+        <w:rPr>
+          <w:lang w:val="en-US"/>
+        </w:rPr>
         <w:t xml:space="preserve">        [8, 14, 1200, 1178.0, 1],</w:t>
       </w:r>
     </w:p>
@@ -39520,8 +38748,14 @@
           <w:bottom w:val="single" w:sz="4" w:space="1" w:color="auto"/>
           <w:right w:val="single" w:sz="4" w:space="4" w:color="auto"/>
         </w:pBdr>
-      </w:pPr>
-      <w:r>
+        <w:rPr>
+          <w:lang w:val="en-US"/>
+        </w:rPr>
+      </w:pPr>
+      <w:r>
+        <w:rPr>
+          <w:lang w:val="en-US"/>
+        </w:rPr>
         <w:t xml:space="preserve">        [9, 10, 1700, 1759.6, 0],</w:t>
       </w:r>
     </w:p>
@@ -39974,9 +39208,6 @@
           <w:bottom w:val="single" w:sz="4" w:space="1" w:color="auto"/>
           <w:right w:val="single" w:sz="4" w:space="4" w:color="auto"/>
         </w:pBdr>
-        <w:rPr>
-          <w:lang w:val="en-US"/>
-        </w:rPr>
       </w:pPr>
       <w:r>
         <w:rPr>
@@ -39989,13 +39220,21 @@
         <w:rPr>
           <w:lang w:val="en-US"/>
         </w:rPr>
-        <w:t>summ_xy</w:t>
-      </w:r>
-      <w:proofErr w:type="spellEnd"/>
-      <w:r>
-        <w:rPr>
-          <w:lang w:val="en-US"/>
-        </w:rPr>
+        <w:t>summ</w:t>
+      </w:r>
+      <w:proofErr w:type="spellEnd"/>
+      <w:r>
+        <w:t>_</w:t>
+      </w:r>
+      <w:proofErr w:type="spellStart"/>
+      <w:r>
+        <w:rPr>
+          <w:lang w:val="en-US"/>
+        </w:rPr>
+        <w:t>xy</w:t>
+      </w:r>
+      <w:proofErr w:type="spellEnd"/>
+      <w:r>
         <w:t xml:space="preserve"> += </w:t>
       </w:r>
       <w:proofErr w:type="spellStart"/>
@@ -40008,16 +39247,10 @@
       </w:r>
       <w:proofErr w:type="spellEnd"/>
       <w:r>
-        <w:rPr>
-          <w:lang w:val="en-US"/>
-        </w:rPr>
         <w:t>[</w:t>
       </w:r>
       <w:proofErr w:type="gramEnd"/>
       <w:r>
-        <w:rPr>
-          <w:lang w:val="en-US"/>
-        </w:rPr>
         <w:t xml:space="preserve">1] * </w:t>
       </w:r>
       <w:proofErr w:type="spellStart"/>
@@ -40029,50 +39262,32 @@
       </w:r>
       <w:proofErr w:type="spellEnd"/>
       <w:r>
-        <w:rPr>
-          <w:lang w:val="en-US"/>
-        </w:rPr>
         <w:t>[2]</w:t>
       </w:r>
     </w:p>
     <w:p>
       <w:pPr>
         <w:pStyle w:val="aff1"/>
-        <w:rPr>
-          <w:lang w:val="en-US"/>
-        </w:rPr>
       </w:pPr>
     </w:p>
     <w:p>
       <w:pPr>
         <w:pStyle w:val="aff1"/>
-        <w:rPr>
-          <w:lang w:val="en-US"/>
-        </w:rPr>
       </w:pPr>
     </w:p>
     <w:p>
       <w:pPr>
         <w:pStyle w:val="aff1"/>
-        <w:rPr>
-          <w:lang w:val="en-US"/>
-        </w:rPr>
       </w:pPr>
     </w:p>
     <w:p>
       <w:pPr>
         <w:pStyle w:val="aff1"/>
-        <w:rPr>
-          <w:lang w:val="en-US"/>
-        </w:rPr>
       </w:pPr>
     </w:p>
     <w:p>
       <w:pPr>
         <w:pStyle w:val="aff1"/>
-        <w:rPr>
-          <w:lang w:val="en-US"/>
-        </w:rPr>
       </w:pPr>
     </w:p>
     <w:p>
@@ -40108,9 +39323,6 @@
           <w:bottom w:val="single" w:sz="4" w:space="1" w:color="auto"/>
           <w:right w:val="single" w:sz="4" w:space="4" w:color="auto"/>
         </w:pBdr>
-        <w:rPr>
-          <w:lang w:val="en-US"/>
-        </w:rPr>
       </w:pPr>
     </w:p>
     <w:p>
@@ -41251,9 +40463,6 @@
           <w:bottom w:val="single" w:sz="4" w:space="1" w:color="auto"/>
           <w:right w:val="single" w:sz="4" w:space="4" w:color="auto"/>
         </w:pBdr>
-        <w:rPr>
-          <w:lang w:val="en-US"/>
-        </w:rPr>
       </w:pPr>
     </w:p>
     <w:p>
@@ -42063,19 +41272,7 @@
         <w:rPr>
           <w:lang w:val="en-US"/>
         </w:rPr>
-        <w:t>.</w:t>
-      </w:r>
-      <w:r>
-        <w:rPr>
-          <w:lang w:val="en-US"/>
-        </w:rPr>
-        <w:t>5</w:t>
-      </w:r>
-      <w:r>
-        <w:rPr>
-          <w:lang w:val="en-US"/>
-        </w:rPr>
-        <w:t xml:space="preserve"> – </w:t>
+        <w:t xml:space="preserve">.5 – </w:t>
       </w:r>
       <w:r>
         <w:t>Расчёт</w:t>
@@ -42128,6 +41325,9 @@
           <w:bottom w:val="single" w:sz="4" w:space="1" w:color="auto"/>
           <w:right w:val="single" w:sz="4" w:space="4" w:color="auto"/>
         </w:pBdr>
+        <w:rPr>
+          <w:lang w:val="en-US"/>
+        </w:rPr>
       </w:pPr>
       <w:r>
         <w:rPr>
@@ -42136,6 +41336,9 @@
         <w:t>Q</w:t>
       </w:r>
       <w:r>
+        <w:rPr>
+          <w:lang w:val="en-US"/>
+        </w:rPr>
         <w:t xml:space="preserve"> = 0</w:t>
       </w:r>
     </w:p>
@@ -43045,13 +42248,7 @@
         <w:t>В</w:t>
       </w:r>
       <w:r>
-        <w:t>.</w:t>
-      </w:r>
-      <w:r>
-        <w:t>6</w:t>
-      </w:r>
-      <w:r>
-        <w:t xml:space="preserve"> – </w:t>
+        <w:t xml:space="preserve">.6 – </w:t>
       </w:r>
       <w:r>
         <w:t>Вывод финального графа</w:t>
@@ -43659,10 +42856,7 @@
       </w:pPr>
       <w:r>
         <w:lastRenderedPageBreak/>
-        <w:t xml:space="preserve">Приложение </w:t>
-      </w:r>
-      <w:r>
-        <w:t>Г</w:t>
+        <w:t>Приложение Г</w:t>
       </w:r>
     </w:p>
     <w:p>
@@ -44960,10 +44154,7 @@
       </w:pPr>
       <w:r>
         <w:lastRenderedPageBreak/>
-        <w:t xml:space="preserve">Продолжение </w:t>
-      </w:r>
-      <w:r>
-        <w:t>Листинг</w:t>
+        <w:t>Продолжение Листинг</w:t>
       </w:r>
       <w:r>
         <w:t xml:space="preserve"> </w:t>
@@ -45936,13 +45127,7 @@
         <w:t>Г</w:t>
       </w:r>
       <w:r>
-        <w:t>.</w:t>
-      </w:r>
-      <w:r>
-        <w:t>3</w:t>
-      </w:r>
-      <w:r>
-        <w:t xml:space="preserve"> – </w:t>
+        <w:t xml:space="preserve">.3 – </w:t>
       </w:r>
       <w:r>
         <w:t>Классификация для новых данных</w:t>
@@ -46693,7 +45878,7 @@
     <w:sectPr>
       <w:footerReference w:type="default" r:id="rId24"/>
       <w:pgSz w:w="11906" w:h="16838"/>
-      <w:pgMar w:top="1134" w:right="850" w:bottom="1134" w:left="1560" w:header="708" w:footer="708" w:gutter="0"/>
+      <w:pgMar w:top="1134" w:right="567" w:bottom="1134" w:left="1701" w:header="709" w:footer="709" w:gutter="0"/>
       <w:cols w:space="708"/>
       <w:titlePg/>
       <w:docGrid w:linePitch="360"/>
@@ -52046,12 +51231,13 @@
     <w:basedOn w:val="2"/>
     <w:link w:val="23"/>
     <w:qFormat/>
-    <w:rsid w:val="00632AE8"/>
+    <w:rsid w:val="006B2403"/>
     <w:pPr>
       <w:numPr>
         <w:ilvl w:val="0"/>
         <w:numId w:val="0"/>
       </w:numPr>
+      <w:spacing w:before="480" w:after="240"/>
       <w:ind w:firstLine="709"/>
     </w:pPr>
   </w:style>
@@ -52059,7 +51245,7 @@
     <w:name w:val="!2_ЗАГ Знак"/>
     <w:basedOn w:val="20"/>
     <w:link w:val="22"/>
-    <w:rsid w:val="00632AE8"/>
+    <w:rsid w:val="006B2403"/>
     <w:rPr>
       <w:rFonts w:ascii="Times New Roman" w:eastAsiaTheme="majorEastAsia" w:hAnsi="Times New Roman" w:cstheme="majorBidi"/>
       <w:b/>
@@ -52118,10 +51304,11 @@
     <w:basedOn w:val="a0"/>
     <w:link w:val="af4"/>
     <w:locked/>
-    <w:rsid w:val="00C410C2"/>
+    <w:rsid w:val="006B2403"/>
     <w:rPr>
       <w:rFonts w:ascii="Times New Roman" w:hAnsi="Times New Roman" w:cs="Times New Roman"/>
-      <w:sz w:val="28"/>
+      <w:b/>
+      <w:sz w:val="24"/>
     </w:rPr>
   </w:style>
   <w:style w:type="paragraph" w:customStyle="1" w:styleId="af4">
@@ -52129,14 +51316,14 @@
     <w:basedOn w:val="a"/>
     <w:link w:val="af3"/>
     <w:qFormat/>
-    <w:rsid w:val="00C410C2"/>
+    <w:rsid w:val="006B2403"/>
     <w:pPr>
       <w:spacing w:after="0" w:line="360" w:lineRule="auto"/>
       <w:jc w:val="center"/>
     </w:pPr>
     <w:rPr>
       <w:rFonts w:cs="Times New Roman"/>
-      <w:sz w:val="28"/>
+      <w:b/>
     </w:rPr>
   </w:style>
   <w:style w:type="character" w:customStyle="1" w:styleId="af5">
@@ -52336,7 +51523,6 @@
     <w:rPr>
       <w:rFonts w:ascii="Courier New" w:eastAsiaTheme="majorEastAsia" w:hAnsi="Courier New"/>
       <w:color w:val="000000"/>
-      <w:sz w:val="24"/>
       <w:szCs w:val="28"/>
       <w:lang w:eastAsia="ru-RU"/>
     </w:rPr>
@@ -52361,6 +51547,7 @@
     <w:rsid w:val="00EF0288"/>
     <w:rPr>
       <w:rFonts w:ascii="Courier New" w:eastAsiaTheme="majorEastAsia" w:hAnsi="Courier New" w:cs="Times New Roman"/>
+      <w:b/>
       <w:color w:val="000000"/>
       <w:sz w:val="24"/>
       <w:szCs w:val="28"/>
@@ -52753,14 +51940,12 @@
     <w:basedOn w:val="aff4"/>
     <w:link w:val="affc"/>
     <w:qFormat/>
-    <w:rsid w:val="000C6FAD"/>
+    <w:rsid w:val="006B2403"/>
     <w:pPr>
       <w:jc w:val="left"/>
     </w:pPr>
     <w:rPr>
-      <w:i w:val="0"/>
       <w:iCs/>
-      <w:sz w:val="28"/>
     </w:rPr>
   </w:style>
   <w:style w:type="table" w:customStyle="1" w:styleId="161">
@@ -52804,12 +51989,12 @@
     <w:name w:val="!таблица надпись Знак"/>
     <w:basedOn w:val="aff6"/>
     <w:link w:val="affb"/>
-    <w:rsid w:val="000C6FAD"/>
+    <w:rsid w:val="006B2403"/>
     <w:rPr>
       <w:rFonts w:ascii="Times New Roman" w:hAnsi="Times New Roman"/>
-      <w:i w:val="0"/>
+      <w:i/>
       <w:iCs/>
-      <w:sz w:val="28"/>
+      <w:sz w:val="24"/>
     </w:rPr>
   </w:style>
 </w:styles>

</xml_diff>